<commit_message>
Windows: backup: 2022-05-27 10:03:32
</commit_message>
<xml_diff>
--- a/截面识别工艺包开发.docx
+++ b/截面识别工艺包开发.docx
@@ -1,295 +1,723 @@
 
 <file path=word/document.xml><?xml version="1.0" encoding="utf-8"?>
-<w:document xmlns:w="http://schemas.openxmlformats.org/wordprocessingml/2006/main" xmlns:m="http://schemas.openxmlformats.org/officeDocument/2006/math" xmlns:r="http://schemas.openxmlformats.org/officeDocument/2006/relationships" xmlns:o="urn:schemas-microsoft-com:office:office" xmlns:v="urn:schemas-microsoft-com:vml" xmlns:w10="urn:schemas-microsoft-com:office:word" xmlns:a="http://schemas.openxmlformats.org/drawingml/2006/main" xmlns:pic="http://schemas.openxmlformats.org/drawingml/2006/picture" xmlns:wp="http://schemas.openxmlformats.org/drawingml/2006/wordprocessingDrawing">
+<w:document xmlns:wpc="http://schemas.microsoft.com/office/word/2010/wordprocessingCanvas" xmlns:cx="http://schemas.microsoft.com/office/drawing/2014/chartex" xmlns:cx1="http://schemas.microsoft.com/office/drawing/2015/9/8/chartex" xmlns:cx2="http://schemas.microsoft.com/office/drawing/2015/10/21/chartex" xmlns:cx3="http://schemas.microsoft.com/office/drawing/2016/5/9/chartex" xmlns:cx4="http://schemas.microsoft.com/office/drawing/2016/5/10/chartex" xmlns:cx5="http://schemas.microsoft.com/office/drawing/2016/5/11/chartex" xmlns:cx6="http://schemas.microsoft.com/office/drawing/2016/5/12/chartex" xmlns:cx7="http://schemas.microsoft.com/office/drawing/2016/5/13/chartex" xmlns:cx8="http://schemas.microsoft.com/office/drawing/2016/5/14/chartex" xmlns:mc="http://schemas.openxmlformats.org/markup-compatibility/2006" xmlns:aink="http://schemas.microsoft.com/office/drawing/2016/ink" xmlns:am3d="http://schemas.microsoft.com/office/drawing/2017/model3d" xmlns:o="urn:schemas-microsoft-com:office:office" xmlns:r="http://schemas.openxmlformats.org/officeDocument/2006/relationships" xmlns:m="http://schemas.openxmlformats.org/officeDocument/2006/math" xmlns:v="urn:schemas-microsoft-com:vml" xmlns:wp14="http://schemas.microsoft.com/office/word/2010/wordprocessingDrawing" xmlns:wp="http://schemas.openxmlformats.org/drawingml/2006/wordprocessingDrawing" xmlns:w10="urn:schemas-microsoft-com:office:word" xmlns:w="http://schemas.openxmlformats.org/wordprocessingml/2006/main" xmlns:w14="http://schemas.microsoft.com/office/word/2010/wordml" xmlns:w15="http://schemas.microsoft.com/office/word/2012/wordml" xmlns:w16cex="http://schemas.microsoft.com/office/word/2018/wordml/cex" xmlns:w16cid="http://schemas.microsoft.com/office/word/2016/wordml/cid" xmlns:w16="http://schemas.microsoft.com/office/word/2018/wordml" xmlns:w16sdtdh="http://schemas.microsoft.com/office/word/2020/wordml/sdtdatahash" xmlns:w16se="http://schemas.microsoft.com/office/word/2015/wordml/symex" xmlns:wpg="http://schemas.microsoft.com/office/word/2010/wordprocessingGroup" xmlns:wpi="http://schemas.microsoft.com/office/word/2010/wordprocessingInk" xmlns:wne="http://schemas.microsoft.com/office/word/2006/wordml" xmlns:wps="http://schemas.microsoft.com/office/word/2010/wordprocessingShape" mc:Ignorable="w14 w15 w16se w16cid w16 w16cex w16sdtdh wp14">
   <w:body>
     <w:p>
       <w:pPr>
         <w:pStyle w:val="FirstParagraph"/>
-      </w:pPr>
-      <w:r>
-        <w:t xml:space="preserve">截面识别工艺包开发</w:t>
+        <w:jc w:val="center"/>
+      </w:pPr>
+      <w:r>
+        <w:t>截面识别工艺包开发</w:t>
       </w:r>
     </w:p>
     <w:p>
       <w:pPr>
         <w:numPr>
           <w:ilvl w:val="0"/>
-          <w:numId w:val="1001"/>
+          <w:numId w:val="2"/>
         </w:numPr>
       </w:pPr>
-      <w:r>
-        <w:t xml:space="preserve">工艺包开发原则</w:t>
+      <w:bookmarkStart w:id="0" w:name="_Hlk104450378"/>
+      <w:r>
+        <w:t>工艺包开发原则</w:t>
       </w:r>
     </w:p>
     <w:p>
       <w:pPr>
         <w:numPr>
           <w:ilvl w:val="1"/>
-          <w:numId w:val="1002"/>
+          <w:numId w:val="3"/>
         </w:numPr>
-      </w:pPr>
-      <w:r>
-        <w:t xml:space="preserve">工艺包各段对应的打印件表面质量良好，无横纹，且不劣于现行工艺包打印效果；</w:t>
+        <w:rPr>
+          <w:lang w:eastAsia="zh-CN"/>
+        </w:rPr>
+      </w:pPr>
+      <w:r>
+        <w:rPr>
+          <w:lang w:eastAsia="zh-CN"/>
+        </w:rPr>
+        <w:t>工艺包各段对应的打印件表面质量良好，无横纹，且不劣于现行工艺包打印效果；</w:t>
       </w:r>
     </w:p>
     <w:p>
       <w:pPr>
         <w:numPr>
           <w:ilvl w:val="1"/>
-          <w:numId w:val="1002"/>
+          <w:numId w:val="3"/>
         </w:numPr>
-      </w:pPr>
-      <w:r>
-        <w:t xml:space="preserve">打印过程中的最大剥离力不能过大，不同打印机要求不同，A2D在600N以下，A2D 4K在1000N以下，A3D在800N以下</w:t>
+        <w:rPr>
+          <w:lang w:eastAsia="zh-CN"/>
+        </w:rPr>
+      </w:pPr>
+      <w:r>
+        <w:rPr>
+          <w:lang w:eastAsia="zh-CN"/>
+        </w:rPr>
+        <w:t>打印过程中的最大剥离力不能过大，不同打印机要求不同，</w:t>
+      </w:r>
+      <w:r>
+        <w:rPr>
+          <w:lang w:eastAsia="zh-CN"/>
+        </w:rPr>
+        <w:t>A2D</w:t>
+      </w:r>
+      <w:r>
+        <w:rPr>
+          <w:lang w:eastAsia="zh-CN"/>
+        </w:rPr>
+        <w:t>在</w:t>
+      </w:r>
+      <w:r>
+        <w:rPr>
+          <w:lang w:eastAsia="zh-CN"/>
+        </w:rPr>
+        <w:t>600N</w:t>
+      </w:r>
+      <w:r>
+        <w:rPr>
+          <w:lang w:eastAsia="zh-CN"/>
+        </w:rPr>
+        <w:t>以下，</w:t>
+      </w:r>
+      <w:r>
+        <w:rPr>
+          <w:lang w:eastAsia="zh-CN"/>
+        </w:rPr>
+        <w:t>A2D 4K</w:t>
+      </w:r>
+      <w:r>
+        <w:rPr>
+          <w:lang w:eastAsia="zh-CN"/>
+        </w:rPr>
+        <w:t>在</w:t>
+      </w:r>
+      <w:r>
+        <w:rPr>
+          <w:lang w:eastAsia="zh-CN"/>
+        </w:rPr>
+        <w:t>1000N</w:t>
+      </w:r>
+      <w:r>
+        <w:rPr>
+          <w:lang w:eastAsia="zh-CN"/>
+        </w:rPr>
+        <w:t>以下，</w:t>
+      </w:r>
+      <w:r>
+        <w:rPr>
+          <w:lang w:eastAsia="zh-CN"/>
+        </w:rPr>
+        <w:t>A3D</w:t>
+      </w:r>
+      <w:r>
+        <w:rPr>
+          <w:lang w:eastAsia="zh-CN"/>
+        </w:rPr>
+        <w:t>在</w:t>
+      </w:r>
+      <w:r>
+        <w:rPr>
+          <w:lang w:eastAsia="zh-CN"/>
+        </w:rPr>
+        <w:t>800N</w:t>
+      </w:r>
+      <w:r>
+        <w:rPr>
+          <w:lang w:eastAsia="zh-CN"/>
+        </w:rPr>
+        <w:t>以下</w:t>
       </w:r>
     </w:p>
     <w:p>
       <w:pPr>
         <w:numPr>
           <w:ilvl w:val="0"/>
-          <w:numId w:val="1003"/>
+          <w:numId w:val="4"/>
         </w:numPr>
       </w:pPr>
-      <w:r>
-        <w:t xml:space="preserve">工艺包结构</w:t>
-      </w:r>
+      <w:proofErr w:type="spellStart"/>
+      <w:r>
+        <w:t>工艺包结构</w:t>
+      </w:r>
+      <w:proofErr w:type="spellEnd"/>
     </w:p>
     <w:p>
       <w:pPr>
         <w:numPr>
           <w:ilvl w:val="1"/>
-          <w:numId w:val="1004"/>
+          <w:numId w:val="5"/>
         </w:numPr>
-      </w:pPr>
-      <w:r>
-        <w:t xml:space="preserve">工艺包框架结构沿用现行工艺包，曝光参数沿用现行工艺包曝光参数，工艺包内各段的运动及行程参数根据标准替代模型进行开发</w:t>
+        <w:rPr>
+          <w:lang w:eastAsia="zh-CN"/>
+        </w:rPr>
+      </w:pPr>
+      <w:r>
+        <w:rPr>
+          <w:lang w:eastAsia="zh-CN"/>
+        </w:rPr>
+        <w:t>工艺包框架结构沿用现行工艺包，曝光参数沿用现行工艺包曝光参数，工艺包内各段的运动及行程参数根据标准替代模型进行开发</w:t>
       </w:r>
     </w:p>
     <w:p>
       <w:pPr>
         <w:numPr>
           <w:ilvl w:val="0"/>
-          <w:numId w:val="1005"/>
+          <w:numId w:val="6"/>
         </w:numPr>
       </w:pPr>
-      <w:r>
-        <w:t xml:space="preserve">工艺包开发方法</w:t>
-      </w:r>
+      <w:proofErr w:type="spellStart"/>
+      <w:r>
+        <w:t>工艺包开发方法</w:t>
+      </w:r>
+      <w:proofErr w:type="spellEnd"/>
     </w:p>
     <w:p>
       <w:pPr>
         <w:numPr>
           <w:ilvl w:val="1"/>
-          <w:numId w:val="1006"/>
+          <w:numId w:val="7"/>
         </w:numPr>
       </w:pPr>
       <w:r>
-        <w:t xml:space="preserve">非底板层：</w:t>
+        <w:t>非底板层：</w:t>
       </w:r>
     </w:p>
     <w:p>
       <w:pPr>
         <w:numPr>
           <w:ilvl w:val="1"/>
-          <w:numId w:val="1006"/>
+          <w:numId w:val="7"/>
         </w:numPr>
       </w:pPr>
       <w:r>
-        <w:t xml:space="preserve">M值分段</w:t>
+        <w:t>M</w:t>
+      </w:r>
+      <w:r>
+        <w:t>值分段</w:t>
       </w:r>
     </w:p>
     <w:p>
       <w:pPr>
         <w:numPr>
           <w:ilvl w:val="2"/>
-          <w:numId w:val="1007"/>
+          <w:numId w:val="8"/>
         </w:numPr>
-      </w:pPr>
-      <w:r>
-        <w:t xml:space="preserve">使用M值计算工具处理大量切片文件，获取切片文件每层图片对应的M值；</w:t>
+        <w:rPr>
+          <w:lang w:eastAsia="zh-CN"/>
+        </w:rPr>
+      </w:pPr>
+      <w:r>
+        <w:rPr>
+          <w:lang w:eastAsia="zh-CN"/>
+        </w:rPr>
+        <w:t>使用</w:t>
+      </w:r>
+      <w:r>
+        <w:rPr>
+          <w:lang w:eastAsia="zh-CN"/>
+        </w:rPr>
+        <w:t>M</w:t>
+      </w:r>
+      <w:r>
+        <w:rPr>
+          <w:lang w:eastAsia="zh-CN"/>
+        </w:rPr>
+        <w:t>值计算工具处理大量切片文件，获取切片文件每层图片对应的</w:t>
+      </w:r>
+      <w:r>
+        <w:rPr>
+          <w:lang w:eastAsia="zh-CN"/>
+        </w:rPr>
+        <w:t>M</w:t>
+      </w:r>
+      <w:r>
+        <w:rPr>
+          <w:lang w:eastAsia="zh-CN"/>
+        </w:rPr>
+        <w:t>值；</w:t>
       </w:r>
     </w:p>
     <w:p>
       <w:pPr>
         <w:numPr>
           <w:ilvl w:val="2"/>
-          <w:numId w:val="1007"/>
+          <w:numId w:val="8"/>
         </w:numPr>
-      </w:pPr>
-      <w:r>
-        <w:t xml:space="preserve">统计每层图片对应的M值落在不同M值区间内的概率，并根据均匀分布原则，调整M值区间将其划分成8-12段；</w:t>
+        <w:rPr>
+          <w:lang w:eastAsia="zh-CN"/>
+        </w:rPr>
+      </w:pPr>
+      <w:r>
+        <w:rPr>
+          <w:lang w:eastAsia="zh-CN"/>
+        </w:rPr>
+        <w:t>统计每层图片对应的</w:t>
+      </w:r>
+      <w:r>
+        <w:rPr>
+          <w:lang w:eastAsia="zh-CN"/>
+        </w:rPr>
+        <w:t>M</w:t>
+      </w:r>
+      <w:r>
+        <w:rPr>
+          <w:lang w:eastAsia="zh-CN"/>
+        </w:rPr>
+        <w:t>值落在不同</w:t>
+      </w:r>
+      <w:r>
+        <w:rPr>
+          <w:lang w:eastAsia="zh-CN"/>
+        </w:rPr>
+        <w:t>M</w:t>
+      </w:r>
+      <w:r>
+        <w:rPr>
+          <w:lang w:eastAsia="zh-CN"/>
+        </w:rPr>
+        <w:t>值区间内的概率，并根据均匀分布原则，调整</w:t>
+      </w:r>
+      <w:r>
+        <w:rPr>
+          <w:lang w:eastAsia="zh-CN"/>
+        </w:rPr>
+        <w:t>M</w:t>
+      </w:r>
+      <w:r>
+        <w:rPr>
+          <w:lang w:eastAsia="zh-CN"/>
+        </w:rPr>
+        <w:t>值区间将其划分成</w:t>
+      </w:r>
+      <w:r>
+        <w:rPr>
+          <w:lang w:eastAsia="zh-CN"/>
+        </w:rPr>
+        <w:t>8-12</w:t>
+      </w:r>
+      <w:r>
+        <w:rPr>
+          <w:lang w:eastAsia="zh-CN"/>
+        </w:rPr>
+        <w:t>段；</w:t>
       </w:r>
     </w:p>
     <w:p>
       <w:pPr>
         <w:numPr>
           <w:ilvl w:val="1"/>
-          <w:numId w:val="1008"/>
+          <w:numId w:val="9"/>
         </w:numPr>
       </w:pPr>
-      <w:r>
-        <w:t xml:space="preserve">替代模型开发</w:t>
-      </w:r>
+      <w:proofErr w:type="spellStart"/>
+      <w:r>
+        <w:t>替代模型开发</w:t>
+      </w:r>
+      <w:proofErr w:type="spellEnd"/>
     </w:p>
     <w:p>
       <w:pPr>
         <w:numPr>
           <w:ilvl w:val="2"/>
-          <w:numId w:val="1009"/>
+          <w:numId w:val="10"/>
         </w:numPr>
-      </w:pPr>
-      <w:r>
-        <w:t xml:space="preserve">根据M值划分区间，取每个区间右端点M值的1.2倍作为该区间标准替代模型——圆柱的M值，以提高冗余度；</w:t>
+        <w:rPr>
+          <w:lang w:eastAsia="zh-CN"/>
+        </w:rPr>
+      </w:pPr>
+      <w:r>
+        <w:rPr>
+          <w:lang w:eastAsia="zh-CN"/>
+        </w:rPr>
+        <w:t>根据</w:t>
+      </w:r>
+      <w:r>
+        <w:rPr>
+          <w:lang w:eastAsia="zh-CN"/>
+        </w:rPr>
+        <w:t>M</w:t>
+      </w:r>
+      <w:r>
+        <w:rPr>
+          <w:lang w:eastAsia="zh-CN"/>
+        </w:rPr>
+        <w:t>值划分区间，取每个区间右端点</w:t>
+      </w:r>
+      <w:r>
+        <w:rPr>
+          <w:lang w:eastAsia="zh-CN"/>
+        </w:rPr>
+        <w:t>M</w:t>
+      </w:r>
+      <w:r>
+        <w:rPr>
+          <w:lang w:eastAsia="zh-CN"/>
+        </w:rPr>
+        <w:t>值的</w:t>
+      </w:r>
+      <w:r>
+        <w:rPr>
+          <w:lang w:eastAsia="zh-CN"/>
+        </w:rPr>
+        <w:t>1.2</w:t>
+      </w:r>
+      <w:r>
+        <w:rPr>
+          <w:lang w:eastAsia="zh-CN"/>
+        </w:rPr>
+        <w:t>倍作为该区间标准替代模型</w:t>
+      </w:r>
+      <w:r>
+        <w:rPr>
+          <w:lang w:eastAsia="zh-CN"/>
+        </w:rPr>
+        <w:t>——</w:t>
+      </w:r>
+      <w:r>
+        <w:rPr>
+          <w:lang w:eastAsia="zh-CN"/>
+        </w:rPr>
+        <w:t>圆柱的</w:t>
+      </w:r>
+      <w:r>
+        <w:rPr>
+          <w:lang w:eastAsia="zh-CN"/>
+        </w:rPr>
+        <w:t>M</w:t>
+      </w:r>
+      <w:r>
+        <w:rPr>
+          <w:lang w:eastAsia="zh-CN"/>
+        </w:rPr>
+        <w:t>值，以提高冗余度；</w:t>
       </w:r>
     </w:p>
     <w:p>
       <w:pPr>
         <w:numPr>
           <w:ilvl w:val="2"/>
-          <w:numId w:val="1009"/>
+          <w:numId w:val="10"/>
         </w:numPr>
-      </w:pPr>
-      <w:r>
-        <w:t xml:space="preserve">根据圆柱的M值推算圆柱的半径，并设定高度</w:t>
+        <w:rPr>
+          <w:lang w:eastAsia="zh-CN"/>
+        </w:rPr>
+      </w:pPr>
+      <w:r>
+        <w:rPr>
+          <w:lang w:eastAsia="zh-CN"/>
+        </w:rPr>
+        <w:t>根据圆柱的</w:t>
+      </w:r>
+      <w:r>
+        <w:rPr>
+          <w:lang w:eastAsia="zh-CN"/>
+        </w:rPr>
+        <w:t>M</w:t>
+      </w:r>
+      <w:r>
+        <w:rPr>
+          <w:lang w:eastAsia="zh-CN"/>
+        </w:rPr>
+        <w:t>值推算圆柱的半径，并设定高度</w:t>
       </w:r>
     </w:p>
     <w:p>
       <w:pPr>
         <w:numPr>
           <w:ilvl w:val="2"/>
-          <w:numId w:val="1009"/>
+          <w:numId w:val="10"/>
         </w:numPr>
-      </w:pPr>
-      <w:r>
-        <w:t xml:space="preserve">组合圆柱，大半径圆柱位于下方，小半径圆柱位于上方，依次排列，从而开发出替代模型</w:t>
+        <w:rPr>
+          <w:lang w:eastAsia="zh-CN"/>
+        </w:rPr>
+      </w:pPr>
+      <w:r>
+        <w:rPr>
+          <w:lang w:eastAsia="zh-CN"/>
+        </w:rPr>
+        <w:t>组合圆柱，大半径圆柱位于下方，小半径圆柱位于上方，依次排列，从而开发出替代模型</w:t>
       </w:r>
     </w:p>
     <w:p>
       <w:pPr>
         <w:numPr>
           <w:ilvl w:val="1"/>
-          <w:numId w:val="1008"/>
+          <w:numId w:val="9"/>
         </w:numPr>
       </w:pPr>
-      <w:r>
-        <w:t xml:space="preserve">预制工艺包</w:t>
-      </w:r>
+      <w:proofErr w:type="spellStart"/>
+      <w:r>
+        <w:t>预制工艺包</w:t>
+      </w:r>
+      <w:proofErr w:type="spellEnd"/>
     </w:p>
     <w:p>
       <w:pPr>
         <w:numPr>
           <w:ilvl w:val="2"/>
-          <w:numId w:val="1010"/>
+          <w:numId w:val="11"/>
         </w:numPr>
-      </w:pPr>
-      <w:r>
-        <w:t xml:space="preserve">将划分的M值区间按顺序及格式要求依次填入工艺包，并设置该段区间的运动及行程参数</w:t>
+        <w:rPr>
+          <w:lang w:eastAsia="zh-CN"/>
+        </w:rPr>
+      </w:pPr>
+      <w:r>
+        <w:rPr>
+          <w:lang w:eastAsia="zh-CN"/>
+        </w:rPr>
+        <w:t>将划分的</w:t>
+      </w:r>
+      <w:r>
+        <w:rPr>
+          <w:lang w:eastAsia="zh-CN"/>
+        </w:rPr>
+        <w:t>M</w:t>
+      </w:r>
+      <w:r>
+        <w:rPr>
+          <w:lang w:eastAsia="zh-CN"/>
+        </w:rPr>
+        <w:t>值区间按顺序及格式要求依次填入工艺包，并设置该段区间的运动及行程参数</w:t>
       </w:r>
     </w:p>
     <w:p>
       <w:pPr>
         <w:numPr>
           <w:ilvl w:val="1"/>
-          <w:numId w:val="1011"/>
+          <w:numId w:val="12"/>
         </w:numPr>
       </w:pPr>
-      <w:r>
-        <w:t xml:space="preserve">打印测试优化</w:t>
-      </w:r>
+      <w:proofErr w:type="spellStart"/>
+      <w:r>
+        <w:t>打印测试优</w:t>
+      </w:r>
+      <w:r>
+        <w:t>化</w:t>
+      </w:r>
+      <w:proofErr w:type="spellEnd"/>
     </w:p>
     <w:p>
       <w:pPr>
         <w:numPr>
           <w:ilvl w:val="2"/>
-          <w:numId w:val="1012"/>
+          <w:numId w:val="13"/>
         </w:numPr>
-      </w:pPr>
-      <w:r>
-        <w:t xml:space="preserve">将预制工艺包导入对应打印机，并使用标准替代模型进行打印测试，打印过程中替代模型会依次使用工艺包中每段运动及行程参数进行打印；</w:t>
+        <w:rPr>
+          <w:lang w:eastAsia="zh-CN"/>
+        </w:rPr>
+      </w:pPr>
+      <w:r>
+        <w:rPr>
+          <w:lang w:eastAsia="zh-CN"/>
+        </w:rPr>
+        <w:t>将预制工艺包导入对应打印机，并使用标准替代模型进行打印测试，打印过程中替代模型会依次使用工艺包中每段运动及行程参数进行打印；</w:t>
       </w:r>
     </w:p>
     <w:p>
       <w:pPr>
         <w:numPr>
           <w:ilvl w:val="2"/>
-          <w:numId w:val="1012"/>
+          <w:numId w:val="13"/>
         </w:numPr>
-      </w:pPr>
-      <w:r>
-        <w:t xml:space="preserve">记录分析打印最大剥离力及分离点行程，优化预制工艺包并确定最终工艺包</w:t>
+        <w:rPr>
+          <w:lang w:eastAsia="zh-CN"/>
+        </w:rPr>
+      </w:pPr>
+      <w:r>
+        <w:rPr>
+          <w:lang w:eastAsia="zh-CN"/>
+        </w:rPr>
+        <w:lastRenderedPageBreak/>
+        <w:t>记录分析打印最大剥离力及分离点行程，优化预制</w:t>
+      </w:r>
+      <w:proofErr w:type="gramStart"/>
+      <w:r>
+        <w:rPr>
+          <w:lang w:eastAsia="zh-CN"/>
+        </w:rPr>
+        <w:t>工艺包并确定</w:t>
+      </w:r>
+      <w:proofErr w:type="gramEnd"/>
+      <w:r>
+        <w:rPr>
+          <w:lang w:eastAsia="zh-CN"/>
+        </w:rPr>
+        <w:t>最终工艺包</w:t>
       </w:r>
     </w:p>
     <w:p>
       <w:pPr>
         <w:numPr>
           <w:ilvl w:val="1"/>
-          <w:numId w:val="1011"/>
+          <w:numId w:val="12"/>
         </w:numPr>
       </w:pPr>
-      <w:r>
-        <w:t xml:space="preserve">底板层：</w:t>
+      <w:proofErr w:type="spellStart"/>
+      <w:r>
+        <w:t>底板层</w:t>
+      </w:r>
+      <w:proofErr w:type="spellEnd"/>
+      <w:r>
+        <w:t>：</w:t>
       </w:r>
     </w:p>
     <w:p>
       <w:pPr>
         <w:numPr>
           <w:ilvl w:val="2"/>
-          <w:numId w:val="1013"/>
+          <w:numId w:val="14"/>
         </w:numPr>
-      </w:pPr>
-      <w:r>
-        <w:t xml:space="preserve">根据计算得到的M值调用对应于M值区间的工艺参数，但会根据工艺包内的底板速度及行程补偿参数对区间内的首段速度及行程参数做补偿；</w:t>
+        <w:rPr>
+          <w:lang w:eastAsia="zh-CN"/>
+        </w:rPr>
+      </w:pPr>
+      <w:r>
+        <w:rPr>
+          <w:lang w:eastAsia="zh-CN"/>
+        </w:rPr>
+        <w:t>根据计算得到的</w:t>
+      </w:r>
+      <w:r>
+        <w:rPr>
+          <w:lang w:eastAsia="zh-CN"/>
+        </w:rPr>
+        <w:t>M</w:t>
+      </w:r>
+      <w:r>
+        <w:rPr>
+          <w:lang w:eastAsia="zh-CN"/>
+        </w:rPr>
+        <w:t>值调用对应于</w:t>
+      </w:r>
+      <w:r>
+        <w:rPr>
+          <w:lang w:eastAsia="zh-CN"/>
+        </w:rPr>
+        <w:t>M</w:t>
+      </w:r>
+      <w:r>
+        <w:rPr>
+          <w:lang w:eastAsia="zh-CN"/>
+        </w:rPr>
+        <w:t>值区间的工艺参数，但会根据工艺包内的底板速度及行程补偿参数对区间内的首段速度及行程参数做补偿；</w:t>
       </w:r>
     </w:p>
     <w:p>
       <w:pPr>
         <w:numPr>
           <w:ilvl w:val="2"/>
-          <w:numId w:val="1013"/>
+          <w:numId w:val="14"/>
         </w:numPr>
       </w:pPr>
-      <w:r>
-        <w:t xml:space="preserve">补偿参数的确定：</w:t>
+      <w:proofErr w:type="spellStart"/>
+      <w:r>
+        <w:t>补偿参数的确定</w:t>
+      </w:r>
+      <w:proofErr w:type="spellEnd"/>
+      <w:r>
+        <w:t>：</w:t>
       </w:r>
     </w:p>
     <w:p>
       <w:pPr>
         <w:numPr>
           <w:ilvl w:val="3"/>
-          <w:numId w:val="1014"/>
+          <w:numId w:val="15"/>
         </w:numPr>
-      </w:pPr>
-      <w:r>
-        <w:t xml:space="preserve">使用每个M值区间的标准替代模型在对应区间下打印底板层，记录分析打印最大剥离力及分离点行程，确定合理的底板层速度及行程补偿参数，使得底板层的最大剥离力不过大及分离点行程合适</w:t>
-      </w:r>
-    </w:p>
+        <w:rPr>
+          <w:lang w:eastAsia="zh-CN"/>
+        </w:rPr>
+      </w:pPr>
+      <w:r>
+        <w:rPr>
+          <w:lang w:eastAsia="zh-CN"/>
+        </w:rPr>
+        <w:t>使用每个</w:t>
+      </w:r>
+      <w:r>
+        <w:rPr>
+          <w:lang w:eastAsia="zh-CN"/>
+        </w:rPr>
+        <w:t>M</w:t>
+      </w:r>
+      <w:r>
+        <w:rPr>
+          <w:lang w:eastAsia="zh-CN"/>
+        </w:rPr>
+        <w:t>值区间的标准替代模型在对应区间下打印底板层，记录分析打印最大剥离力及分离点行程，确定合理的底板</w:t>
+      </w:r>
+      <w:proofErr w:type="gramStart"/>
+      <w:r>
+        <w:rPr>
+          <w:lang w:eastAsia="zh-CN"/>
+        </w:rPr>
+        <w:t>层速度</w:t>
+      </w:r>
+      <w:proofErr w:type="gramEnd"/>
+      <w:r>
+        <w:rPr>
+          <w:lang w:eastAsia="zh-CN"/>
+        </w:rPr>
+        <w:t>及行程补偿参数，使得底板层的最大剥离力不过大及分离点行程合适</w:t>
+      </w:r>
+    </w:p>
+    <w:bookmarkEnd w:id="0"/>
     <w:p>
       <w:pPr>
         <w:pStyle w:val="FirstParagraph"/>
-      </w:pPr>
-    </w:p>
-    <w:sectPr/>
+        <w:rPr>
+          <w:lang w:eastAsia="zh-CN"/>
+        </w:rPr>
+      </w:pPr>
+    </w:p>
+    <w:sectPr>
+      <w:pgSz w:w="12240" w:h="15840"/>
+      <w:pgMar w:top="1440" w:right="1800" w:bottom="1440" w:left="1800" w:header="720" w:footer="720" w:gutter="0"/>
+      <w:cols w:space="720"/>
+    </w:sectPr>
   </w:body>
 </w:document>
 </file>
 
-<file path=word/comments.xml><?xml version="1.0" encoding="utf-8"?>
-<w:comments xmlns:w="http://schemas.openxmlformats.org/wordprocessingml/2006/main" xmlns:m="http://schemas.openxmlformats.org/officeDocument/2006/math" xmlns:r="http://schemas.openxmlformats.org/officeDocument/2006/relationships" xmlns:o="urn:schemas-microsoft-com:office:office" xmlns:v="urn:schemas-microsoft-com:vml" xmlns:w10="urn:schemas-microsoft-com:office:word" xmlns:a="http://schemas.openxmlformats.org/drawingml/2006/main" xmlns:pic="http://schemas.openxmlformats.org/drawingml/2006/picture" xmlns:wp="http://schemas.openxmlformats.org/drawingml/2006/wordprocessingDrawing"/>
+<file path=word/endnotes.xml><?xml version="1.0" encoding="utf-8"?>
+<w:endnotes xmlns:wpc="http://schemas.microsoft.com/office/word/2010/wordprocessingCanvas" xmlns:cx="http://schemas.microsoft.com/office/drawing/2014/chartex" xmlns:cx1="http://schemas.microsoft.com/office/drawing/2015/9/8/chartex" xmlns:cx2="http://schemas.microsoft.com/office/drawing/2015/10/21/chartex" xmlns:cx3="http://schemas.microsoft.com/office/drawing/2016/5/9/chartex" xmlns:cx4="http://schemas.microsoft.com/office/drawing/2016/5/10/chartex" xmlns:cx5="http://schemas.microsoft.com/office/drawing/2016/5/11/chartex" xmlns:cx6="http://schemas.microsoft.com/office/drawing/2016/5/12/chartex" xmlns:cx7="http://schemas.microsoft.com/office/drawing/2016/5/13/chartex" xmlns:cx8="http://schemas.microsoft.com/office/drawing/2016/5/14/chartex" xmlns:mc="http://schemas.openxmlformats.org/markup-compatibility/2006" xmlns:aink="http://schemas.microsoft.com/office/drawing/2016/ink" xmlns:am3d="http://schemas.microsoft.com/office/drawing/2017/model3d" xmlns:o="urn:schemas-microsoft-com:office:office" xmlns:r="http://schemas.openxmlformats.org/officeDocument/2006/relationships" xmlns:m="http://schemas.openxmlformats.org/officeDocument/2006/math" xmlns:v="urn:schemas-microsoft-com:vml" xmlns:wp14="http://schemas.microsoft.com/office/word/2010/wordprocessingDrawing" xmlns:wp="http://schemas.openxmlformats.org/drawingml/2006/wordprocessingDrawing" xmlns:w10="urn:schemas-microsoft-com:office:word" xmlns:w="http://schemas.openxmlformats.org/wordprocessingml/2006/main" xmlns:w14="http://schemas.microsoft.com/office/word/2010/wordml" xmlns:w15="http://schemas.microsoft.com/office/word/2012/wordml" xmlns:w16cex="http://schemas.microsoft.com/office/word/2018/wordml/cex" xmlns:w16cid="http://schemas.microsoft.com/office/word/2016/wordml/cid" xmlns:w16="http://schemas.microsoft.com/office/word/2018/wordml" xmlns:w16sdtdh="http://schemas.microsoft.com/office/word/2020/wordml/sdtdatahash" xmlns:w16se="http://schemas.microsoft.com/office/word/2015/wordml/symex" xmlns:wpg="http://schemas.microsoft.com/office/word/2010/wordprocessingGroup" xmlns:wpi="http://schemas.microsoft.com/office/word/2010/wordprocessingInk" xmlns:wne="http://schemas.microsoft.com/office/word/2006/wordml" xmlns:wps="http://schemas.microsoft.com/office/word/2010/wordprocessingShape" mc:Ignorable="w14 w15 w16se w16cid w16 w16cex w16sdtdh wp14">
+  <w:endnote w:type="separator" w:id="-1">
+    <w:p>
+      <w:pPr>
+        <w:spacing w:after="0"/>
+      </w:pPr>
+      <w:r>
+        <w:separator/>
+      </w:r>
+    </w:p>
+  </w:endnote>
+  <w:endnote w:type="continuationSeparator" w:id="0">
+    <w:p>
+      <w:pPr>
+        <w:spacing w:after="0"/>
+      </w:pPr>
+      <w:r>
+        <w:continuationSeparator/>
+      </w:r>
+    </w:p>
+  </w:endnote>
+</w:endnotes>
 </file>
 
 <file path=word/footnotes.xml><?xml version="1.0" encoding="utf-8"?>
-<w:footnotes xmlns:w="http://schemas.openxmlformats.org/wordprocessingml/2006/main" xmlns:m="http://schemas.openxmlformats.org/officeDocument/2006/math" xmlns:r="http://schemas.openxmlformats.org/officeDocument/2006/relationships" xmlns:o="urn:schemas-microsoft-com:office:office" xmlns:v="urn:schemas-microsoft-com:vml" xmlns:w10="urn:schemas-microsoft-com:office:word" xmlns:a="http://schemas.openxmlformats.org/drawingml/2006/main" xmlns:pic="http://schemas.openxmlformats.org/drawingml/2006/picture" xmlns:wp="http://schemas.openxmlformats.org/drawingml/2006/wordprocessingDrawing">
+<w:footnotes xmlns:wpc="http://schemas.microsoft.com/office/word/2010/wordprocessingCanvas" xmlns:cx="http://schemas.microsoft.com/office/drawing/2014/chartex" xmlns:cx1="http://schemas.microsoft.com/office/drawing/2015/9/8/chartex" xmlns:cx2="http://schemas.microsoft.com/office/drawing/2015/10/21/chartex" xmlns:cx3="http://schemas.microsoft.com/office/drawing/2016/5/9/chartex" xmlns:cx4="http://schemas.microsoft.com/office/drawing/2016/5/10/chartex" xmlns:cx5="http://schemas.microsoft.com/office/drawing/2016/5/11/chartex" xmlns:cx6="http://schemas.microsoft.com/office/drawing/2016/5/12/chartex" xmlns:cx7="http://schemas.microsoft.com/office/drawing/2016/5/13/chartex" xmlns:cx8="http://schemas.microsoft.com/office/drawing/2016/5/14/chartex" xmlns:mc="http://schemas.openxmlformats.org/markup-compatibility/2006" xmlns:aink="http://schemas.microsoft.com/office/drawing/2016/ink" xmlns:am3d="http://schemas.microsoft.com/office/drawing/2017/model3d" xmlns:o="urn:schemas-microsoft-com:office:office" xmlns:r="http://schemas.openxmlformats.org/officeDocument/2006/relationships" xmlns:m="http://schemas.openxmlformats.org/officeDocument/2006/math" xmlns:v="urn:schemas-microsoft-com:vml" xmlns:wp14="http://schemas.microsoft.com/office/word/2010/wordprocessingDrawing" xmlns:wp="http://schemas.openxmlformats.org/drawingml/2006/wordprocessingDrawing" xmlns:w10="urn:schemas-microsoft-com:office:word" xmlns:w="http://schemas.openxmlformats.org/wordprocessingml/2006/main" xmlns:w14="http://schemas.microsoft.com/office/word/2010/wordml" xmlns:w15="http://schemas.microsoft.com/office/word/2012/wordml" xmlns:w16cex="http://schemas.microsoft.com/office/word/2018/wordml/cex" xmlns:w16cid="http://schemas.microsoft.com/office/word/2016/wordml/cid" xmlns:w16="http://schemas.microsoft.com/office/word/2018/wordml" xmlns:w16sdtdh="http://schemas.microsoft.com/office/word/2020/wordml/sdtdatahash" xmlns:w16se="http://schemas.microsoft.com/office/word/2015/wordml/symex" xmlns:wpg="http://schemas.microsoft.com/office/word/2010/wordprocessingGroup" xmlns:wpi="http://schemas.microsoft.com/office/word/2010/wordprocessingInk" xmlns:wne="http://schemas.microsoft.com/office/word/2006/wordml" xmlns:wps="http://schemas.microsoft.com/office/word/2010/wordprocessingShape" mc:Ignorable="w14 w15 w16se w16cid w16 w16cex w16sdtdh wp14">
+  <w:footnote w:type="separator" w:id="-1">
+    <w:p>
+      <w:r>
+        <w:separator/>
+      </w:r>
+    </w:p>
+  </w:footnote>
   <w:footnote w:type="continuationSeparator" w:id="0">
     <w:p>
       <w:r>
         <w:continuationSeparator/>
-      </w:r>
-    </w:p>
-  </w:footnote>
-  <w:footnote w:type="separator" w:id="-1">
-    <w:p>
-      <w:r>
-        <w:separator/>
       </w:r>
     </w:p>
   </w:footnote>
@@ -297,10 +725,11 @@
 </file>
 
 <file path=word/numbering.xml><?xml version="1.0" encoding="utf-8"?>
-<w:numbering xmlns:w="http://schemas.openxmlformats.org/wordprocessingml/2006/main">
-  <w:abstractNum w:abstractNumId="990">
-    <w:nsid w:val="A990"/>
+<w:numbering xmlns:wpc="http://schemas.microsoft.com/office/word/2010/wordprocessingCanvas" xmlns:cx="http://schemas.microsoft.com/office/drawing/2014/chartex" xmlns:cx1="http://schemas.microsoft.com/office/drawing/2015/9/8/chartex" xmlns:cx2="http://schemas.microsoft.com/office/drawing/2015/10/21/chartex" xmlns:cx3="http://schemas.microsoft.com/office/drawing/2016/5/9/chartex" xmlns:cx4="http://schemas.microsoft.com/office/drawing/2016/5/10/chartex" xmlns:cx5="http://schemas.microsoft.com/office/drawing/2016/5/11/chartex" xmlns:cx6="http://schemas.microsoft.com/office/drawing/2016/5/12/chartex" xmlns:cx7="http://schemas.microsoft.com/office/drawing/2016/5/13/chartex" xmlns:cx8="http://schemas.microsoft.com/office/drawing/2016/5/14/chartex" xmlns:mc="http://schemas.openxmlformats.org/markup-compatibility/2006" xmlns:aink="http://schemas.microsoft.com/office/drawing/2016/ink" xmlns:am3d="http://schemas.microsoft.com/office/drawing/2017/model3d" xmlns:o="urn:schemas-microsoft-com:office:office" xmlns:r="http://schemas.openxmlformats.org/officeDocument/2006/relationships" xmlns:m="http://schemas.openxmlformats.org/officeDocument/2006/math" xmlns:v="urn:schemas-microsoft-com:vml" xmlns:wp14="http://schemas.microsoft.com/office/word/2010/wordprocessingDrawing" xmlns:wp="http://schemas.openxmlformats.org/drawingml/2006/wordprocessingDrawing" xmlns:w10="urn:schemas-microsoft-com:office:word" xmlns:w="http://schemas.openxmlformats.org/wordprocessingml/2006/main" xmlns:w14="http://schemas.microsoft.com/office/word/2010/wordml" xmlns:w15="http://schemas.microsoft.com/office/word/2012/wordml" xmlns:w16cex="http://schemas.microsoft.com/office/word/2018/wordml/cex" xmlns:w16cid="http://schemas.microsoft.com/office/word/2016/wordml/cid" xmlns:w16="http://schemas.microsoft.com/office/word/2018/wordml" xmlns:w16sdtdh="http://schemas.microsoft.com/office/word/2020/wordml/sdtdatahash" xmlns:w16se="http://schemas.microsoft.com/office/word/2015/wordml/symex" xmlns:wpg="http://schemas.microsoft.com/office/word/2010/wordprocessingGroup" xmlns:wpi="http://schemas.microsoft.com/office/word/2010/wordprocessingInk" xmlns:wne="http://schemas.microsoft.com/office/word/2006/wordml" xmlns:wps="http://schemas.microsoft.com/office/word/2010/wordprocessingShape" mc:Ignorable="w14 w15 w16se w16cid w16 w16cex w16sdtdh wp14">
+  <w:abstractNum w:abstractNumId="0" w15:restartNumberingAfterBreak="0">
+    <w:nsid w:val="0000A990"/>
     <w:multiLevelType w:val="multilevel"/>
+    <w:tmpl w:val="925C7D26"/>
     <w:lvl w:ilvl="0">
       <w:numFmt w:val="bullet"/>
       <w:lvlText w:val=" "/>
@@ -374,9 +803,10 @@
       </w:pPr>
     </w:lvl>
   </w:abstractNum>
-  <w:abstractNum w:abstractNumId="991">
-    <w:nsid w:val="A991"/>
+  <w:abstractNum w:abstractNumId="1" w15:restartNumberingAfterBreak="0">
+    <w:nsid w:val="0000A991"/>
     <w:multiLevelType w:val="multilevel"/>
+    <w:tmpl w:val="8EA0F5B0"/>
     <w:lvl w:ilvl="0">
       <w:numFmt w:val="bullet"/>
       <w:lvlText w:val="•"/>
@@ -450,63 +880,63 @@
       </w:pPr>
     </w:lvl>
   </w:abstractNum>
-  <w:num w:numId="1000">
-    <w:abstractNumId w:val="990"/>
+  <w:num w:numId="1">
+    <w:abstractNumId w:val="0"/>
   </w:num>
-  <w:num w:numId="1001">
-    <w:abstractNumId w:val="991"/>
+  <w:num w:numId="2">
+    <w:abstractNumId w:val="1"/>
   </w:num>
-  <w:num w:numId="1002">
-    <w:abstractNumId w:val="991"/>
+  <w:num w:numId="3">
+    <w:abstractNumId w:val="1"/>
   </w:num>
-  <w:num w:numId="1003">
-    <w:abstractNumId w:val="991"/>
+  <w:num w:numId="4">
+    <w:abstractNumId w:val="1"/>
   </w:num>
-  <w:num w:numId="1004">
-    <w:abstractNumId w:val="991"/>
+  <w:num w:numId="5">
+    <w:abstractNumId w:val="1"/>
   </w:num>
-  <w:num w:numId="1005">
-    <w:abstractNumId w:val="991"/>
+  <w:num w:numId="6">
+    <w:abstractNumId w:val="1"/>
   </w:num>
-  <w:num w:numId="1006">
-    <w:abstractNumId w:val="991"/>
+  <w:num w:numId="7">
+    <w:abstractNumId w:val="1"/>
   </w:num>
-  <w:num w:numId="1007">
-    <w:abstractNumId w:val="991"/>
+  <w:num w:numId="8">
+    <w:abstractNumId w:val="1"/>
   </w:num>
-  <w:num w:numId="1008">
-    <w:abstractNumId w:val="991"/>
+  <w:num w:numId="9">
+    <w:abstractNumId w:val="1"/>
   </w:num>
-  <w:num w:numId="1009">
-    <w:abstractNumId w:val="991"/>
+  <w:num w:numId="10">
+    <w:abstractNumId w:val="1"/>
   </w:num>
-  <w:num w:numId="1010">
-    <w:abstractNumId w:val="991"/>
+  <w:num w:numId="11">
+    <w:abstractNumId w:val="1"/>
   </w:num>
-  <w:num w:numId="1011">
-    <w:abstractNumId w:val="991"/>
+  <w:num w:numId="12">
+    <w:abstractNumId w:val="1"/>
   </w:num>
-  <w:num w:numId="1012">
-    <w:abstractNumId w:val="991"/>
+  <w:num w:numId="13">
+    <w:abstractNumId w:val="1"/>
   </w:num>
-  <w:num w:numId="1013">
-    <w:abstractNumId w:val="991"/>
+  <w:num w:numId="14">
+    <w:abstractNumId w:val="1"/>
   </w:num>
-  <w:num w:numId="1014">
-    <w:abstractNumId w:val="991"/>
+  <w:num w:numId="15">
+    <w:abstractNumId w:val="1"/>
   </w:num>
 </w:numbering>
 </file>
 
 <file path=word/styles.xml><?xml version="1.0" encoding="utf-8"?>
-<w:styles xmlns:r="http://schemas.openxmlformats.org/officeDocument/2006/relationships" xmlns:w="http://schemas.openxmlformats.org/wordprocessingml/2006/main">
+<w:styles xmlns:mc="http://schemas.openxmlformats.org/markup-compatibility/2006" xmlns:r="http://schemas.openxmlformats.org/officeDocument/2006/relationships" xmlns:w="http://schemas.openxmlformats.org/wordprocessingml/2006/main" xmlns:w14="http://schemas.microsoft.com/office/word/2010/wordml" xmlns:w15="http://schemas.microsoft.com/office/word/2012/wordml" xmlns:w16cex="http://schemas.microsoft.com/office/word/2018/wordml/cex" xmlns:w16cid="http://schemas.microsoft.com/office/word/2016/wordml/cid" xmlns:w16="http://schemas.microsoft.com/office/word/2018/wordml" xmlns:w16sdtdh="http://schemas.microsoft.com/office/word/2020/wordml/sdtdatahash" xmlns:w16se="http://schemas.microsoft.com/office/word/2015/wordml/symex" mc:Ignorable="w14 w15 w16se w16cid w16 w16cex w16sdtdh">
   <w:docDefaults>
     <w:rPrDefault>
       <w:rPr>
-        <w:rFonts w:asciiTheme="minorHAnsi" w:cstheme="minorBidi" w:eastAsiaTheme="minorHAnsi" w:hAnsiTheme="minorHAnsi"/>
+        <w:rFonts w:asciiTheme="minorHAnsi" w:eastAsiaTheme="minorEastAsia" w:hAnsiTheme="minorHAnsi" w:cstheme="minorBidi"/>
         <w:sz w:val="24"/>
         <w:szCs w:val="24"/>
-        <w:lang w:bidi="ar-SA" w:eastAsia="en-US" w:val="en-US"/>
+        <w:lang w:val="en-US" w:eastAsia="en-US" w:bidi="ar-SA"/>
       </w:rPr>
     </w:rPrDefault>
     <w:pPrDefault>
@@ -515,73 +945,600 @@
       </w:pPr>
     </w:pPrDefault>
   </w:docDefaults>
-  <w:latentStyles w:count="276" w:defLockedState="0" w:defQFormat="0" w:defSemiHidden="0" w:defUIPriority="0" w:defUnhideWhenUsed="0"/>
-  <w:style w:default="1" w:styleId="Normal" w:type="paragraph">
+  <w:latentStyles w:defLockedState="0" w:defUIPriority="0" w:defSemiHidden="0" w:defUnhideWhenUsed="0" w:defQFormat="0" w:count="376">
+    <w:lsdException w:name="heading 5" w:semiHidden="1" w:unhideWhenUsed="1"/>
+    <w:lsdException w:name="index 2" w:semiHidden="1" w:unhideWhenUsed="1"/>
+    <w:lsdException w:name="index 3" w:semiHidden="1" w:unhideWhenUsed="1"/>
+    <w:lsdException w:name="index 4" w:semiHidden="1" w:unhideWhenUsed="1"/>
+    <w:lsdException w:name="index 5" w:semiHidden="1" w:unhideWhenUsed="1"/>
+    <w:lsdException w:name="index 6" w:semiHidden="1" w:unhideWhenUsed="1"/>
+    <w:lsdException w:name="index 7" w:semiHidden="1" w:unhideWhenUsed="1"/>
+    <w:lsdException w:name="index 8" w:semiHidden="1" w:unhideWhenUsed="1"/>
+    <w:lsdException w:name="index 9" w:semiHidden="1" w:unhideWhenUsed="1"/>
+    <w:lsdException w:name="toc 1" w:semiHidden="1" w:unhideWhenUsed="1"/>
+    <w:lsdException w:name="toc 2" w:semiHidden="1" w:unhideWhenUsed="1"/>
+    <w:lsdException w:name="toc 3" w:semiHidden="1" w:unhideWhenUsed="1"/>
+    <w:lsdException w:name="toc 4" w:semiHidden="1" w:unhideWhenUsed="1"/>
+    <w:lsdException w:name="toc 5" w:semiHidden="1" w:unhideWhenUsed="1"/>
+    <w:lsdException w:name="toc 6" w:semiHidden="1" w:unhideWhenUsed="1"/>
+    <w:lsdException w:name="toc 7" w:semiHidden="1" w:unhideWhenUsed="1"/>
+    <w:lsdException w:name="toc 8" w:semiHidden="1" w:unhideWhenUsed="1"/>
+    <w:lsdException w:name="toc 9" w:semiHidden="1" w:unhideWhenUsed="1"/>
+    <w:lsdException w:name="Normal Indent" w:semiHidden="1" w:unhideWhenUsed="1"/>
+    <w:lsdException w:name="footnote text" w:semiHidden="1" w:unhideWhenUsed="1"/>
+    <w:lsdException w:name="annotation text" w:semiHidden="1" w:unhideWhenUsed="1"/>
+    <w:lsdException w:name="header" w:semiHidden="1" w:unhideWhenUsed="1"/>
+    <w:lsdException w:name="footer" w:semiHidden="1" w:unhideWhenUsed="1"/>
+    <w:lsdException w:name="index heading" w:semiHidden="1" w:unhideWhenUsed="1"/>
+    <w:lsdException w:name="caption" w:semiHidden="1" w:unhideWhenUsed="1"/>
+    <w:lsdException w:name="table of figures" w:semiHidden="1" w:unhideWhenUsed="1"/>
+    <w:lsdException w:name="envelope address" w:semiHidden="1" w:unhideWhenUsed="1"/>
+    <w:lsdException w:name="envelope return" w:semiHidden="1" w:unhideWhenUsed="1"/>
+    <w:lsdException w:name="footnote reference" w:semiHidden="1" w:unhideWhenUsed="1"/>
+    <w:lsdException w:name="annotation reference" w:semiHidden="1" w:unhideWhenUsed="1"/>
+    <w:lsdException w:name="line number" w:semiHidden="1" w:unhideWhenUsed="1"/>
+    <w:lsdException w:name="page number" w:semiHidden="1" w:unhideWhenUsed="1"/>
+    <w:lsdException w:name="endnote reference" w:semiHidden="1" w:unhideWhenUsed="1"/>
+    <w:lsdException w:name="endnote text" w:semiHidden="1" w:unhideWhenUsed="1"/>
+    <w:lsdException w:name="table of authorities" w:semiHidden="1" w:unhideWhenUsed="1"/>
+    <w:lsdException w:name="macro" w:semiHidden="1" w:unhideWhenUsed="1"/>
+    <w:lsdException w:name="toa heading" w:semiHidden="1" w:unhideWhenUsed="1"/>
+    <w:lsdException w:name="List" w:semiHidden="1" w:unhideWhenUsed="1"/>
+    <w:lsdException w:name="List Bullet" w:semiHidden="1" w:unhideWhenUsed="1"/>
+    <w:lsdException w:name="List Number" w:semiHidden="1" w:unhideWhenUsed="1"/>
+    <w:lsdException w:name="List 2" w:semiHidden="1" w:unhideWhenUsed="1"/>
+    <w:lsdException w:name="List 3" w:semiHidden="1" w:unhideWhenUsed="1"/>
+    <w:lsdException w:name="List 4" w:semiHidden="1" w:unhideWhenUsed="1"/>
+    <w:lsdException w:name="List Bullet 2" w:semiHidden="1" w:unhideWhenUsed="1"/>
+    <w:lsdException w:name="List Bullet 3" w:semiHidden="1" w:unhideWhenUsed="1"/>
+    <w:lsdException w:name="List Number 2" w:semiHidden="1" w:unhideWhenUsed="1"/>
+    <w:lsdException w:name="List Number 3" w:semiHidden="1" w:unhideWhenUsed="1"/>
+    <w:lsdException w:name="List Number 4" w:semiHidden="1" w:unhideWhenUsed="1"/>
+    <w:lsdException w:name="List Number 5" w:semiHidden="1" w:unhideWhenUsed="1"/>
+    <w:lsdException w:name="Closing" w:semiHidden="1" w:unhideWhenUsed="1"/>
+    <w:lsdException w:name="Signature" w:semiHidden="1" w:unhideWhenUsed="1"/>
+    <w:lsdException w:name="Default Paragraph Font" w:semiHidden="1" w:unhideWhenUsed="1"/>
+    <w:lsdException w:name="Body Text" w:semiHidden="1" w:unhideWhenUsed="1"/>
+    <w:lsdException w:name="Body Text Indent" w:semiHidden="1" w:unhideWhenUsed="1"/>
+    <w:lsdException w:name="List Continue" w:semiHidden="1" w:unhideWhenUsed="1"/>
+    <w:lsdException w:name="List Continue 2" w:semiHidden="1" w:unhideWhenUsed="1"/>
+    <w:lsdException w:name="List Continue 3" w:semiHidden="1" w:unhideWhenUsed="1"/>
+    <w:lsdException w:name="List Continue 4" w:semiHidden="1" w:unhideWhenUsed="1"/>
+    <w:lsdException w:name="List Continue 5" w:semiHidden="1" w:unhideWhenUsed="1"/>
+    <w:lsdException w:name="Message Header" w:semiHidden="1" w:unhideWhenUsed="1"/>
+    <w:lsdException w:name="Salutation" w:semiHidden="1" w:unhideWhenUsed="1"/>
+    <w:lsdException w:name="Date" w:semiHidden="1" w:unhideWhenUsed="1"/>
+    <w:lsdException w:name="Body Text First Indent" w:semiHidden="1" w:unhideWhenUsed="1"/>
+    <w:lsdException w:name="Body Text Indent 2" w:semiHidden="1" w:unhideWhenUsed="1"/>
+    <w:lsdException w:name="Body Text Indent 3" w:semiHidden="1" w:unhideWhenUsed="1"/>
+    <w:lsdException w:name="Block Text" w:semiHidden="1" w:unhideWhenUsed="1"/>
+    <w:lsdException w:name="Hyperlink" w:semiHidden="1" w:unhideWhenUsed="1"/>
+    <w:lsdException w:name="FollowedHyperlink" w:semiHidden="1" w:unhideWhenUsed="1"/>
+    <w:lsdException w:name="Document Map" w:semiHidden="1" w:unhideWhenUsed="1"/>
+    <w:lsdException w:name="Plain Text" w:semiHidden="1" w:unhideWhenUsed="1"/>
+    <w:lsdException w:name="E-mail Signature" w:semiHidden="1" w:unhideWhenUsed="1"/>
+    <w:lsdException w:name="HTML Top of Form" w:semiHidden="1" w:unhideWhenUsed="1"/>
+    <w:lsdException w:name="HTML Bottom of Form" w:semiHidden="1" w:unhideWhenUsed="1"/>
+    <w:lsdException w:name="Normal (Web)" w:semiHidden="1" w:unhideWhenUsed="1"/>
+    <w:lsdException w:name="HTML Acronym" w:semiHidden="1" w:unhideWhenUsed="1"/>
+    <w:lsdException w:name="HTML Address" w:semiHidden="1" w:unhideWhenUsed="1"/>
+    <w:lsdException w:name="HTML Cite" w:semiHidden="1" w:unhideWhenUsed="1"/>
+    <w:lsdException w:name="HTML Code" w:semiHidden="1" w:unhideWhenUsed="1"/>
+    <w:lsdException w:name="HTML Definition" w:semiHidden="1" w:unhideWhenUsed="1"/>
+    <w:lsdException w:name="HTML Keyboard" w:semiHidden="1" w:unhideWhenUsed="1"/>
+    <w:lsdException w:name="HTML Preformatted" w:semiHidden="1" w:unhideWhenUsed="1"/>
+    <w:lsdException w:name="HTML Sample" w:semiHidden="1" w:unhideWhenUsed="1"/>
+    <w:lsdException w:name="HTML Typewriter" w:semiHidden="1" w:unhideWhenUsed="1"/>
+    <w:lsdException w:name="HTML Variable" w:semiHidden="1" w:unhideWhenUsed="1"/>
+    <w:lsdException w:name="Normal Table" w:semiHidden="1" w:unhideWhenUsed="1"/>
+    <w:lsdException w:name="annotation subject" w:semiHidden="1" w:unhideWhenUsed="1"/>
+    <w:lsdException w:name="No List" w:semiHidden="1" w:unhideWhenUsed="1"/>
+    <w:lsdException w:name="Outline List 1" w:semiHidden="1" w:unhideWhenUsed="1"/>
+    <w:lsdException w:name="Outline List 2" w:semiHidden="1" w:unhideWhenUsed="1"/>
+    <w:lsdException w:name="Outline List 3" w:semiHidden="1" w:unhideWhenUsed="1"/>
+    <w:lsdException w:name="Table Simple 1" w:semiHidden="1" w:unhideWhenUsed="1"/>
+    <w:lsdException w:name="Table Simple 2" w:semiHidden="1" w:unhideWhenUsed="1"/>
+    <w:lsdException w:name="Table Simple 3" w:semiHidden="1" w:unhideWhenUsed="1"/>
+    <w:lsdException w:name="Table Classic 1" w:semiHidden="1" w:unhideWhenUsed="1"/>
+    <w:lsdException w:name="Table Classic 2" w:semiHidden="1" w:unhideWhenUsed="1"/>
+    <w:lsdException w:name="Table Classic 3" w:semiHidden="1" w:unhideWhenUsed="1"/>
+    <w:lsdException w:name="Table Classic 4" w:semiHidden="1" w:unhideWhenUsed="1"/>
+    <w:lsdException w:name="Table Colorful 1" w:semiHidden="1" w:unhideWhenUsed="1"/>
+    <w:lsdException w:name="Table Colorful 2" w:semiHidden="1" w:unhideWhenUsed="1"/>
+    <w:lsdException w:name="Table Colorful 3" w:semiHidden="1" w:unhideWhenUsed="1"/>
+    <w:lsdException w:name="Table Columns 1" w:semiHidden="1" w:unhideWhenUsed="1"/>
+    <w:lsdException w:name="Table Columns 2" w:semiHidden="1" w:unhideWhenUsed="1"/>
+    <w:lsdException w:name="Table Columns 3" w:semiHidden="1" w:unhideWhenUsed="1"/>
+    <w:lsdException w:name="Table Columns 4" w:semiHidden="1" w:unhideWhenUsed="1"/>
+    <w:lsdException w:name="Table Columns 5" w:semiHidden="1" w:unhideWhenUsed="1"/>
+    <w:lsdException w:name="Table Grid 1" w:semiHidden="1" w:unhideWhenUsed="1"/>
+    <w:lsdException w:name="Table Grid 2" w:semiHidden="1" w:unhideWhenUsed="1"/>
+    <w:lsdException w:name="Table Grid 3" w:semiHidden="1" w:unhideWhenUsed="1"/>
+    <w:lsdException w:name="Table Grid 4" w:semiHidden="1" w:unhideWhenUsed="1"/>
+    <w:lsdException w:name="Table Grid 5" w:semiHidden="1" w:unhideWhenUsed="1"/>
+    <w:lsdException w:name="Table Grid 6" w:semiHidden="1" w:unhideWhenUsed="1"/>
+    <w:lsdException w:name="Table Grid 7" w:semiHidden="1" w:unhideWhenUsed="1"/>
+    <w:lsdException w:name="Table Grid 8" w:semiHidden="1" w:unhideWhenUsed="1"/>
+    <w:lsdException w:name="Table List 1" w:semiHidden="1" w:unhideWhenUsed="1"/>
+    <w:lsdException w:name="Table List 2" w:semiHidden="1" w:unhideWhenUsed="1"/>
+    <w:lsdException w:name="Table List 3" w:semiHidden="1" w:unhideWhenUsed="1"/>
+    <w:lsdException w:name="Table List 4" w:semiHidden="1" w:unhideWhenUsed="1"/>
+    <w:lsdException w:name="Table List 5" w:semiHidden="1" w:unhideWhenUsed="1"/>
+    <w:lsdException w:name="Table List 6" w:semiHidden="1" w:unhideWhenUsed="1"/>
+    <w:lsdException w:name="Table List 7" w:semiHidden="1" w:unhideWhenUsed="1"/>
+    <w:lsdException w:name="Table List 8" w:semiHidden="1" w:unhideWhenUsed="1"/>
+    <w:lsdException w:name="Table 3D effects 1" w:semiHidden="1" w:unhideWhenUsed="1"/>
+    <w:lsdException w:name="Table 3D effects 2" w:semiHidden="1" w:unhideWhenUsed="1"/>
+    <w:lsdException w:name="Table 3D effects 3" w:semiHidden="1" w:unhideWhenUsed="1"/>
+    <w:lsdException w:name="Table Contemporary" w:semiHidden="1" w:unhideWhenUsed="1"/>
+    <w:lsdException w:name="Table Elegant" w:semiHidden="1" w:unhideWhenUsed="1"/>
+    <w:lsdException w:name="Table Professional" w:semiHidden="1" w:unhideWhenUsed="1"/>
+    <w:lsdException w:name="Table Subtle 1" w:semiHidden="1" w:unhideWhenUsed="1"/>
+    <w:lsdException w:name="Table Subtle 2" w:semiHidden="1" w:unhideWhenUsed="1"/>
+    <w:lsdException w:name="Table Web 1" w:semiHidden="1" w:unhideWhenUsed="1"/>
+    <w:lsdException w:name="Table Web 2" w:semiHidden="1" w:unhideWhenUsed="1"/>
+    <w:lsdException w:name="Table Web 3" w:semiHidden="1" w:unhideWhenUsed="1"/>
+    <w:lsdException w:name="Balloon Text" w:semiHidden="1" w:unhideWhenUsed="1"/>
+    <w:lsdException w:name="Table Theme" w:semiHidden="1" w:unhideWhenUsed="1"/>
+    <w:lsdException w:name="Placeholder Text" w:semiHidden="1"/>
+    <w:lsdException w:name="Light Shading"/>
+    <w:lsdException w:name="Light List"/>
+    <w:lsdException w:name="Medium Grid 3"/>
+    <w:lsdException w:name="Dark List"/>
+    <w:lsdException w:name="Colorful Shading"/>
+    <w:lsdException w:name="Colorful List"/>
+    <w:lsdException w:name="Colorful Grid"/>
+    <w:lsdException w:name="Light Shading Accent 1"/>
+    <w:lsdException w:name="Light List Accent 1"/>
+    <w:lsdException w:name="Light Grid Accent 1"/>
+    <w:lsdException w:name="Medium Shading 1 Accent 1"/>
+    <w:lsdException w:name="Medium Shading 2 Accent 1"/>
+    <w:lsdException w:name="Medium List 1 Accent 1"/>
+    <w:lsdException w:name="Revision" w:semiHidden="1"/>
+    <w:lsdException w:name="Medium List 2 Accent 1"/>
+    <w:lsdException w:name="Medium Grid 1 Accent 1"/>
+    <w:lsdException w:name="Medium Grid 2 Accent 1"/>
+    <w:lsdException w:name="Medium Grid 3 Accent 1"/>
+    <w:lsdException w:name="Dark List Accent 1"/>
+    <w:lsdException w:name="Colorful Shading Accent 1"/>
+    <w:lsdException w:name="Colorful List Accent 1"/>
+    <w:lsdException w:name="Colorful Grid Accent 1"/>
+    <w:lsdException w:name="Light Shading Accent 2"/>
+    <w:lsdException w:name="Light List Accent 2"/>
+    <w:lsdException w:name="Light Grid Accent 2"/>
+    <w:lsdException w:name="Medium Shading 1 Accent 2"/>
+    <w:lsdException w:name="Medium Shading 2 Accent 2"/>
+    <w:lsdException w:name="Medium List 1 Accent 2"/>
+    <w:lsdException w:name="Medium List 2 Accent 2"/>
+    <w:lsdException w:name="Medium Grid 1 Accent 2"/>
+    <w:lsdException w:name="Medium Grid 2 Accent 2"/>
+    <w:lsdException w:name="Medium Grid 3 Accent 2"/>
+    <w:lsdException w:name="Dark List Accent 2"/>
+    <w:lsdException w:name="Colorful Shading Accent 2"/>
+    <w:lsdException w:name="Colorful List Accent 2"/>
+    <w:lsdException w:name="Colorful Grid Accent 2"/>
+    <w:lsdException w:name="Light Shading Accent 3"/>
+    <w:lsdException w:name="Light List Accent 3"/>
+    <w:lsdException w:name="Light Grid Accent 3"/>
+    <w:lsdException w:name="Medium Shading 1 Accent 3"/>
+    <w:lsdException w:name="Medium Shading 2 Accent 3"/>
+    <w:lsdException w:name="Medium List 1 Accent 3"/>
+    <w:lsdException w:name="Medium List 2 Accent 3"/>
+    <w:lsdException w:name="Medium Grid 1 Accent 3"/>
+    <w:lsdException w:name="Medium Grid 2 Accent 3"/>
+    <w:lsdException w:name="Medium Grid 3 Accent 3"/>
+    <w:lsdException w:name="Dark List Accent 3"/>
+    <w:lsdException w:name="Colorful Shading Accent 3"/>
+    <w:lsdException w:name="Colorful List Accent 3"/>
+    <w:lsdException w:name="Colorful Grid Accent 3"/>
+    <w:lsdException w:name="Light Shading Accent 4"/>
+    <w:lsdException w:name="Light List Accent 4"/>
+    <w:lsdException w:name="Light Grid Accent 4"/>
+    <w:lsdException w:name="Medium Shading 1 Accent 4"/>
+    <w:lsdException w:name="Medium Shading 2 Accent 4"/>
+    <w:lsdException w:name="Medium List 1 Accent 4"/>
+    <w:lsdException w:name="Medium List 2 Accent 4"/>
+    <w:lsdException w:name="Medium Grid 1 Accent 4"/>
+    <w:lsdException w:name="Medium Grid 2 Accent 4"/>
+    <w:lsdException w:name="Medium Grid 3 Accent 4"/>
+    <w:lsdException w:name="Dark List Accent 4"/>
+    <w:lsdException w:name="Colorful Shading Accent 4"/>
+    <w:lsdException w:name="Colorful List Accent 4"/>
+    <w:lsdException w:name="Colorful Grid Accent 4"/>
+    <w:lsdException w:name="Light Shading Accent 5"/>
+    <w:lsdException w:name="Light List Accent 5"/>
+    <w:lsdException w:name="Light Grid Accent 5"/>
+    <w:lsdException w:name="Medium Shading 1 Accent 5"/>
+    <w:lsdException w:name="Medium Shading 2 Accent 5"/>
+    <w:lsdException w:name="Medium List 1 Accent 5"/>
+    <w:lsdException w:name="Medium List 2 Accent 5"/>
+    <w:lsdException w:name="Medium Grid 1 Accent 5"/>
+    <w:lsdException w:name="Medium Grid 2 Accent 5"/>
+    <w:lsdException w:name="Medium Grid 3 Accent 5"/>
+    <w:lsdException w:name="Dark List Accent 5"/>
+    <w:lsdException w:name="Colorful Shading Accent 5"/>
+    <w:lsdException w:name="Colorful List Accent 5"/>
+    <w:lsdException w:name="Colorful Grid Accent 5"/>
+    <w:lsdException w:name="Light Shading Accent 6"/>
+    <w:lsdException w:name="Light List Accent 6"/>
+    <w:lsdException w:name="Light Grid Accent 6"/>
+    <w:lsdException w:name="Medium Shading 1 Accent 6"/>
+    <w:lsdException w:name="Medium Shading 2 Accent 6"/>
+    <w:lsdException w:name="Medium List 1 Accent 6"/>
+    <w:lsdException w:name="Medium List 2 Accent 6"/>
+    <w:lsdException w:name="Medium Grid 1 Accent 6"/>
+    <w:lsdException w:name="Medium Grid 2 Accent 6"/>
+    <w:lsdException w:name="Medium Grid 3 Accent 6"/>
+    <w:lsdException w:name="Dark List Accent 6"/>
+    <w:lsdException w:name="Colorful Shading Accent 6"/>
+    <w:lsdException w:name="Colorful List Accent 6"/>
+    <w:lsdException w:name="Colorful Grid Accent 6"/>
+    <w:lsdException w:name="Bibliography" w:semiHidden="1" w:unhideWhenUsed="1"/>
+    <w:lsdException w:name="TOC Heading" w:semiHidden="1" w:unhideWhenUsed="1"/>
+    <w:lsdException w:name="Grid Table 4" w:uiPriority="49"/>
+    <w:lsdException w:name="Grid Table 5 Dark" w:uiPriority="50"/>
+    <w:lsdException w:name="Grid Table 6 Colorful" w:uiPriority="51"/>
+    <w:lsdException w:name="Grid Table 7 Colorful" w:uiPriority="52"/>
+    <w:lsdException w:name="Grid Table 1 Light Accent 1" w:uiPriority="46"/>
+    <w:lsdException w:name="Grid Table 2 Accent 1" w:uiPriority="47"/>
+    <w:lsdException w:name="Grid Table 3 Accent 1" w:uiPriority="48"/>
+    <w:lsdException w:name="Grid Table 4 Accent 1" w:uiPriority="49"/>
+    <w:lsdException w:name="Grid Table 5 Dark Accent 1" w:uiPriority="50"/>
+    <w:lsdException w:name="Grid Table 6 Colorful Accent 1" w:uiPriority="51"/>
+    <w:lsdException w:name="Grid Table 7 Colorful Accent 1" w:uiPriority="52"/>
+    <w:lsdException w:name="Grid Table 1 Light Accent 2" w:uiPriority="46"/>
+    <w:lsdException w:name="Grid Table 2 Accent 2" w:uiPriority="47"/>
+    <w:lsdException w:name="Grid Table 3 Accent 2" w:uiPriority="48"/>
+    <w:lsdException w:name="Grid Table 4 Accent 2" w:uiPriority="49"/>
+    <w:lsdException w:name="Grid Table 5 Dark Accent 2" w:uiPriority="50"/>
+    <w:lsdException w:name="Grid Table 6 Colorful Accent 2" w:uiPriority="51"/>
+    <w:lsdException w:name="Grid Table 7 Colorful Accent 2" w:uiPriority="52"/>
+    <w:lsdException w:name="Grid Table 1 Light Accent 3" w:uiPriority="46"/>
+    <w:lsdException w:name="Grid Table 2 Accent 3" w:uiPriority="47"/>
+    <w:lsdException w:name="Grid Table 3 Accent 3" w:uiPriority="48"/>
+    <w:lsdException w:name="Grid Table 4 Accent 3" w:uiPriority="49"/>
+    <w:lsdException w:name="Grid Table 5 Dark Accent 3" w:uiPriority="50"/>
+    <w:lsdException w:name="Grid Table 6 Colorful Accent 3" w:uiPriority="51"/>
+    <w:lsdException w:name="Grid Table 7 Colorful Accent 3" w:uiPriority="52"/>
+    <w:lsdException w:name="Grid Table 1 Light Accent 4" w:uiPriority="46"/>
+    <w:lsdException w:name="Grid Table 2 Accent 4" w:uiPriority="47"/>
+    <w:lsdException w:name="Grid Table 3 Accent 4" w:uiPriority="48"/>
+    <w:lsdException w:name="Grid Table 4 Accent 4" w:uiPriority="49"/>
+    <w:lsdException w:name="Grid Table 5 Dark Accent 4" w:uiPriority="50"/>
+    <w:lsdException w:name="Grid Table 6 Colorful Accent 4" w:uiPriority="51"/>
+    <w:lsdException w:name="Grid Table 7 Colorful Accent 4" w:uiPriority="52"/>
+    <w:lsdException w:name="Grid Table 1 Light Accent 5" w:uiPriority="46"/>
+    <w:lsdException w:name="Grid Table 2 Accent 5" w:uiPriority="47"/>
+    <w:lsdException w:name="Grid Table 3 Accent 5" w:uiPriority="48"/>
+    <w:lsdException w:name="Grid Table 4 Accent 5" w:uiPriority="49"/>
+    <w:lsdException w:name="Grid Table 5 Dark Accent 5" w:uiPriority="50"/>
+    <w:lsdException w:name="Grid Table 6 Colorful Accent 5" w:uiPriority="51"/>
+    <w:lsdException w:name="Grid Table 7 Colorful Accent 5" w:uiPriority="52"/>
+    <w:lsdException w:name="Grid Table 1 Light Accent 6" w:uiPriority="46"/>
+    <w:lsdException w:name="Grid Table 2 Accent 6" w:uiPriority="47"/>
+    <w:lsdException w:name="Grid Table 3 Accent 6" w:uiPriority="48"/>
+    <w:lsdException w:name="Grid Table 4 Accent 6" w:uiPriority="49"/>
+    <w:lsdException w:name="Grid Table 5 Dark Accent 6" w:uiPriority="50"/>
+    <w:lsdException w:name="Grid Table 6 Colorful Accent 6" w:uiPriority="51"/>
+    <w:lsdException w:name="Grid Table 7 Colorful Accent 6" w:uiPriority="52"/>
+    <w:lsdException w:name="List Table 1 Light" w:uiPriority="46"/>
+    <w:lsdException w:name="List Table 2" w:uiPriority="47"/>
+    <w:lsdException w:name="List Table 3" w:uiPriority="48"/>
+    <w:lsdException w:name="List Table 4" w:uiPriority="49"/>
+    <w:lsdException w:name="List Table 5 Dark" w:uiPriority="50"/>
+    <w:lsdException w:name="List Table 6 Colorful" w:uiPriority="51"/>
+    <w:lsdException w:name="List Table 7 Colorful" w:uiPriority="52"/>
+    <w:lsdException w:name="List Table 1 Light Accent 1" w:uiPriority="46"/>
+    <w:lsdException w:name="List Table 2 Accent 1" w:uiPriority="47"/>
+    <w:lsdException w:name="List Table 3 Accent 1" w:uiPriority="48"/>
+    <w:lsdException w:name="List Table 4 Accent 1" w:uiPriority="49"/>
+    <w:lsdException w:name="List Table 5 Dark Accent 1" w:uiPriority="50"/>
+    <w:lsdException w:name="List Table 6 Colorful Accent 1" w:uiPriority="51"/>
+    <w:lsdException w:name="List Table 7 Colorful Accent 1" w:uiPriority="52"/>
+    <w:lsdException w:name="List Table 1 Light Accent 2" w:uiPriority="46"/>
+    <w:lsdException w:name="List Table 2 Accent 2" w:uiPriority="47"/>
+    <w:lsdException w:name="List Table 3 Accent 2" w:uiPriority="48"/>
+    <w:lsdException w:name="List Table 4 Accent 2" w:uiPriority="49"/>
+    <w:lsdException w:name="List Table 5 Dark Accent 2" w:uiPriority="50"/>
+    <w:lsdException w:name="List Table 6 Colorful Accent 2" w:uiPriority="51"/>
+    <w:lsdException w:name="List Table 7 Colorful Accent 2" w:uiPriority="52"/>
+    <w:lsdException w:name="List Table 1 Light Accent 3" w:uiPriority="46"/>
+    <w:lsdException w:name="List Table 2 Accent 3" w:uiPriority="47"/>
+    <w:lsdException w:name="List Table 3 Accent 3" w:uiPriority="48"/>
+    <w:lsdException w:name="List Table 4 Accent 3" w:uiPriority="49"/>
+    <w:lsdException w:name="List Table 5 Dark Accent 3" w:uiPriority="50"/>
+    <w:lsdException w:name="List Table 6 Colorful Accent 3" w:uiPriority="51"/>
+    <w:lsdException w:name="List Table 7 Colorful Accent 3" w:uiPriority="52"/>
+    <w:lsdException w:name="List Table 1 Light Accent 4" w:uiPriority="46"/>
+    <w:lsdException w:name="List Table 2 Accent 4" w:uiPriority="47"/>
+    <w:lsdException w:name="List Table 3 Accent 4" w:uiPriority="48"/>
+    <w:lsdException w:name="List Table 4 Accent 4" w:uiPriority="49"/>
+    <w:lsdException w:name="List Table 5 Dark Accent 4" w:uiPriority="50"/>
+    <w:lsdException w:name="List Table 6 Colorful Accent 4" w:uiPriority="51"/>
+    <w:lsdException w:name="List Table 7 Colorful Accent 4" w:uiPriority="52"/>
+    <w:lsdException w:name="List Table 1 Light Accent 5" w:uiPriority="46"/>
+    <w:lsdException w:name="List Table 2 Accent 5" w:uiPriority="47"/>
+    <w:lsdException w:name="List Table 3 Accent 5" w:uiPriority="48"/>
+    <w:lsdException w:name="List Table 4 Accent 5" w:uiPriority="49"/>
+    <w:lsdException w:name="List Table 5 Dark Accent 5" w:uiPriority="50"/>
+    <w:lsdException w:name="List Table 6 Colorful Accent 5" w:uiPriority="51"/>
+    <w:lsdException w:name="List Table 7 Colorful Accent 5" w:uiPriority="52"/>
+    <w:lsdException w:name="List Table 1 Light Accent 6" w:uiPriority="46"/>
+    <w:lsdException w:name="List Table 2 Accent 6" w:uiPriority="47"/>
+    <w:lsdException w:name="List Table 3 Accent 6" w:uiPriority="48"/>
+    <w:lsdException w:name="List Table 4 Accent 6" w:uiPriority="49"/>
+    <w:lsdException w:name="List Table 5 Dark Accent 6" w:uiPriority="50"/>
+    <w:lsdException w:name="List Table 6 Colorful Accent 6" w:uiPriority="51"/>
+    <w:lsdException w:name="List Table 7 Colorful Accent 6" w:uiPriority="52"/>
+    <w:lsdException w:name="Mention" w:semiHidden="1" w:uiPriority="99" w:unhideWhenUsed="1"/>
+    <w:lsdException w:name="Smart Hyperlink" w:semiHidden="1" w:uiPriority="99" w:unhideWhenUsed="1"/>
+    <w:lsdException w:name="Hashtag" w:semiHidden="1" w:uiPriority="99" w:unhideWhenUsed="1"/>
+    <w:lsdException w:name="Unresolved Mention" w:semiHidden="1" w:uiPriority="99" w:unhideWhenUsed="1"/>
+    <w:lsdException w:name="Smart Link" w:semiHidden="1" w:uiPriority="99" w:unhideWhenUsed="1"/>
+  </w:latentStyles>
+  <w:style w:type="paragraph" w:default="1" w:styleId="a">
     <w:name w:val="Normal"/>
     <w:qFormat/>
   </w:style>
-  <w:style w:styleId="BodyText" w:type="paragraph">
-    <w:name w:val="Body Text"/>
-    <w:basedOn w:val="Normal"/>
-    <w:link w:val="BodyTextChar"/>
-    <w:pPr>
-      <w:spacing w:after="180" w:before="180"/>
-    </w:pPr>
-    <w:qFormat/>
-  </w:style>
-  <w:style w:customStyle="1" w:styleId="FirstParagraph" w:type="paragraph">
-    <w:name w:val="First Paragraph"/>
-    <w:basedOn w:val="BodyText"/>
-    <w:next w:val="BodyText"/>
-    <w:qFormat/>
-  </w:style>
-  <w:style w:customStyle="1" w:styleId="Compact" w:type="paragraph">
-    <w:name w:val="Compact"/>
-    <w:basedOn w:val="BodyText"/>
-    <w:qFormat/>
-    <w:pPr>
-      <w:spacing w:after="36" w:before="36"/>
-    </w:pPr>
-  </w:style>
-  <w:style w:styleId="Title" w:type="paragraph">
-    <w:name w:val="Title"/>
-    <w:basedOn w:val="Normal"/>
-    <w:next w:val="BodyText"/>
+  <w:style w:type="paragraph" w:styleId="1">
+    <w:name w:val="heading 1"/>
+    <w:basedOn w:val="a"/>
+    <w:next w:val="a0"/>
+    <w:uiPriority w:val="9"/>
     <w:qFormat/>
     <w:pPr>
       <w:keepNext/>
       <w:keepLines/>
-      <w:spacing w:after="240" w:before="480"/>
-      <w:jc w:val="center"/>
+      <w:spacing w:before="480" w:after="0"/>
+      <w:outlineLvl w:val="0"/>
     </w:pPr>
     <w:rPr>
-      <w:rFonts w:asciiTheme="majorHAnsi" w:cstheme="majorBidi" w:eastAsiaTheme="majorEastAsia" w:hAnsiTheme="majorHAnsi"/>
+      <w:rFonts w:asciiTheme="majorHAnsi" w:eastAsiaTheme="majorEastAsia" w:hAnsiTheme="majorHAnsi" w:cstheme="majorBidi"/>
       <w:b/>
       <w:bCs/>
-      <w:color w:themeColor="accent1" w:themeShade="B5" w:val="345A8A"/>
-      <w:sz w:val="36"/>
-      <w:szCs w:val="36"/>
-    </w:rPr>
-  </w:style>
-  <w:style w:styleId="Subtitle" w:type="paragraph">
-    <w:name w:val="Subtitle"/>
-    <w:basedOn w:val="Title"/>
-    <w:next w:val="BodyText"/>
+      <w:color w:val="4F81BD" w:themeColor="accent1"/>
+      <w:sz w:val="32"/>
+      <w:szCs w:val="32"/>
+    </w:rPr>
+  </w:style>
+  <w:style w:type="paragraph" w:styleId="2">
+    <w:name w:val="heading 2"/>
+    <w:basedOn w:val="a"/>
+    <w:next w:val="a0"/>
+    <w:uiPriority w:val="9"/>
+    <w:unhideWhenUsed/>
     <w:qFormat/>
     <w:pPr>
       <w:keepNext/>
       <w:keepLines/>
-      <w:spacing w:after="240" w:before="240"/>
+      <w:spacing w:before="200" w:after="0"/>
+      <w:outlineLvl w:val="1"/>
+    </w:pPr>
+    <w:rPr>
+      <w:rFonts w:asciiTheme="majorHAnsi" w:eastAsiaTheme="majorEastAsia" w:hAnsiTheme="majorHAnsi" w:cstheme="majorBidi"/>
+      <w:b/>
+      <w:bCs/>
+      <w:color w:val="4F81BD" w:themeColor="accent1"/>
+      <w:sz w:val="28"/>
+      <w:szCs w:val="28"/>
+    </w:rPr>
+  </w:style>
+  <w:style w:type="paragraph" w:styleId="3">
+    <w:name w:val="heading 3"/>
+    <w:basedOn w:val="a"/>
+    <w:next w:val="a0"/>
+    <w:uiPriority w:val="9"/>
+    <w:unhideWhenUsed/>
+    <w:qFormat/>
+    <w:pPr>
+      <w:keepNext/>
+      <w:keepLines/>
+      <w:spacing w:before="200" w:after="0"/>
+      <w:outlineLvl w:val="2"/>
+    </w:pPr>
+    <w:rPr>
+      <w:rFonts w:asciiTheme="majorHAnsi" w:eastAsiaTheme="majorEastAsia" w:hAnsiTheme="majorHAnsi" w:cstheme="majorBidi"/>
+      <w:b/>
+      <w:bCs/>
+      <w:color w:val="4F81BD" w:themeColor="accent1"/>
+    </w:rPr>
+  </w:style>
+  <w:style w:type="paragraph" w:styleId="4">
+    <w:name w:val="heading 4"/>
+    <w:basedOn w:val="a"/>
+    <w:next w:val="a0"/>
+    <w:uiPriority w:val="9"/>
+    <w:unhideWhenUsed/>
+    <w:qFormat/>
+    <w:pPr>
+      <w:keepNext/>
+      <w:keepLines/>
+      <w:spacing w:before="200" w:after="0"/>
+      <w:outlineLvl w:val="3"/>
+    </w:pPr>
+    <w:rPr>
+      <w:rFonts w:asciiTheme="majorHAnsi" w:eastAsiaTheme="majorEastAsia" w:hAnsiTheme="majorHAnsi" w:cstheme="majorBidi"/>
+      <w:bCs/>
+      <w:i/>
+      <w:color w:val="4F81BD" w:themeColor="accent1"/>
+    </w:rPr>
+  </w:style>
+  <w:style w:type="paragraph" w:styleId="5">
+    <w:name w:val="heading 5"/>
+    <w:basedOn w:val="a"/>
+    <w:next w:val="a0"/>
+    <w:uiPriority w:val="9"/>
+    <w:unhideWhenUsed/>
+    <w:qFormat/>
+    <w:pPr>
+      <w:keepNext/>
+      <w:keepLines/>
+      <w:spacing w:before="200" w:after="0"/>
+      <w:outlineLvl w:val="4"/>
+    </w:pPr>
+    <w:rPr>
+      <w:rFonts w:asciiTheme="majorHAnsi" w:eastAsiaTheme="majorEastAsia" w:hAnsiTheme="majorHAnsi" w:cstheme="majorBidi"/>
+      <w:iCs/>
+      <w:color w:val="4F81BD" w:themeColor="accent1"/>
+    </w:rPr>
+  </w:style>
+  <w:style w:type="paragraph" w:styleId="6">
+    <w:name w:val="heading 6"/>
+    <w:basedOn w:val="a"/>
+    <w:next w:val="a0"/>
+    <w:uiPriority w:val="9"/>
+    <w:unhideWhenUsed/>
+    <w:qFormat/>
+    <w:pPr>
+      <w:keepNext/>
+      <w:keepLines/>
+      <w:spacing w:before="200" w:after="0"/>
+      <w:outlineLvl w:val="5"/>
+    </w:pPr>
+    <w:rPr>
+      <w:rFonts w:asciiTheme="majorHAnsi" w:eastAsiaTheme="majorEastAsia" w:hAnsiTheme="majorHAnsi" w:cstheme="majorBidi"/>
+      <w:color w:val="4F81BD" w:themeColor="accent1"/>
+    </w:rPr>
+  </w:style>
+  <w:style w:type="paragraph" w:styleId="7">
+    <w:name w:val="heading 7"/>
+    <w:basedOn w:val="a"/>
+    <w:next w:val="a0"/>
+    <w:uiPriority w:val="9"/>
+    <w:unhideWhenUsed/>
+    <w:qFormat/>
+    <w:pPr>
+      <w:keepNext/>
+      <w:keepLines/>
+      <w:spacing w:before="200" w:after="0"/>
+      <w:outlineLvl w:val="6"/>
+    </w:pPr>
+    <w:rPr>
+      <w:rFonts w:asciiTheme="majorHAnsi" w:eastAsiaTheme="majorEastAsia" w:hAnsiTheme="majorHAnsi" w:cstheme="majorBidi"/>
+      <w:color w:val="4F81BD" w:themeColor="accent1"/>
+    </w:rPr>
+  </w:style>
+  <w:style w:type="paragraph" w:styleId="8">
+    <w:name w:val="heading 8"/>
+    <w:basedOn w:val="a"/>
+    <w:next w:val="a0"/>
+    <w:uiPriority w:val="9"/>
+    <w:unhideWhenUsed/>
+    <w:qFormat/>
+    <w:pPr>
+      <w:keepNext/>
+      <w:keepLines/>
+      <w:spacing w:before="200" w:after="0"/>
+      <w:outlineLvl w:val="7"/>
+    </w:pPr>
+    <w:rPr>
+      <w:rFonts w:asciiTheme="majorHAnsi" w:eastAsiaTheme="majorEastAsia" w:hAnsiTheme="majorHAnsi" w:cstheme="majorBidi"/>
+      <w:color w:val="4F81BD" w:themeColor="accent1"/>
+    </w:rPr>
+  </w:style>
+  <w:style w:type="paragraph" w:styleId="9">
+    <w:name w:val="heading 9"/>
+    <w:basedOn w:val="a"/>
+    <w:next w:val="a0"/>
+    <w:uiPriority w:val="9"/>
+    <w:unhideWhenUsed/>
+    <w:qFormat/>
+    <w:pPr>
+      <w:keepNext/>
+      <w:keepLines/>
+      <w:spacing w:before="200" w:after="0"/>
+      <w:outlineLvl w:val="8"/>
+    </w:pPr>
+    <w:rPr>
+      <w:rFonts w:asciiTheme="majorHAnsi" w:eastAsiaTheme="majorEastAsia" w:hAnsiTheme="majorHAnsi" w:cstheme="majorBidi"/>
+      <w:color w:val="4F81BD" w:themeColor="accent1"/>
+    </w:rPr>
+  </w:style>
+  <w:style w:type="character" w:default="1" w:styleId="a1">
+    <w:name w:val="Default Paragraph Font"/>
+    <w:uiPriority w:val="1"/>
+    <w:semiHidden/>
+    <w:unhideWhenUsed/>
+  </w:style>
+  <w:style w:type="table" w:default="1" w:styleId="a2">
+    <w:name w:val="Normal Table"/>
+    <w:uiPriority w:val="99"/>
+    <w:semiHidden/>
+    <w:unhideWhenUsed/>
+    <w:tblPr>
+      <w:tblInd w:w="0" w:type="dxa"/>
+      <w:tblCellMar>
+        <w:top w:w="0" w:type="dxa"/>
+        <w:left w:w="108" w:type="dxa"/>
+        <w:bottom w:w="0" w:type="dxa"/>
+        <w:right w:w="108" w:type="dxa"/>
+      </w:tblCellMar>
+    </w:tblPr>
+  </w:style>
+  <w:style w:type="numbering" w:default="1" w:styleId="a3">
+    <w:name w:val="No List"/>
+    <w:uiPriority w:val="99"/>
+    <w:semiHidden/>
+    <w:unhideWhenUsed/>
+  </w:style>
+  <w:style w:type="paragraph" w:styleId="a0">
+    <w:name w:val="Body Text"/>
+    <w:basedOn w:val="a"/>
+    <w:qFormat/>
+    <w:pPr>
+      <w:spacing w:before="180" w:after="180"/>
+    </w:pPr>
+  </w:style>
+  <w:style w:type="paragraph" w:customStyle="1" w:styleId="FirstParagraph">
+    <w:name w:val="First Paragraph"/>
+    <w:basedOn w:val="a0"/>
+    <w:next w:val="a0"/>
+    <w:qFormat/>
+  </w:style>
+  <w:style w:type="paragraph" w:customStyle="1" w:styleId="Compact">
+    <w:name w:val="Compact"/>
+    <w:basedOn w:val="a0"/>
+    <w:qFormat/>
+    <w:pPr>
+      <w:spacing w:before="36" w:after="36"/>
+    </w:pPr>
+  </w:style>
+  <w:style w:type="paragraph" w:styleId="a4">
+    <w:name w:val="Title"/>
+    <w:basedOn w:val="a"/>
+    <w:next w:val="a0"/>
+    <w:qFormat/>
+    <w:pPr>
+      <w:keepNext/>
+      <w:keepLines/>
+      <w:spacing w:before="480" w:after="240"/>
       <w:jc w:val="center"/>
     </w:pPr>
     <w:rPr>
+      <w:rFonts w:asciiTheme="majorHAnsi" w:eastAsiaTheme="majorEastAsia" w:hAnsiTheme="majorHAnsi" w:cstheme="majorBidi"/>
+      <w:b/>
+      <w:bCs/>
+      <w:color w:val="345A8A" w:themeColor="accent1" w:themeShade="B5"/>
+      <w:sz w:val="36"/>
+      <w:szCs w:val="36"/>
+    </w:rPr>
+  </w:style>
+  <w:style w:type="paragraph" w:styleId="a5">
+    <w:name w:val="Subtitle"/>
+    <w:basedOn w:val="a4"/>
+    <w:next w:val="a0"/>
+    <w:qFormat/>
+    <w:pPr>
+      <w:spacing w:before="240"/>
+    </w:pPr>
+    <w:rPr>
       <w:sz w:val="30"/>
       <w:szCs w:val="30"/>
     </w:rPr>
   </w:style>
-  <w:style w:customStyle="1" w:styleId="Author" w:type="paragraph">
+  <w:style w:type="paragraph" w:customStyle="1" w:styleId="Author">
     <w:name w:val="Author"/>
-    <w:next w:val="BodyText"/>
+    <w:next w:val="a0"/>
     <w:qFormat/>
     <w:pPr>
       <w:keepNext/>
@@ -589,9 +1546,9 @@
       <w:jc w:val="center"/>
     </w:pPr>
   </w:style>
-  <w:style w:styleId="Date" w:type="paragraph">
+  <w:style w:type="paragraph" w:styleId="a6">
     <w:name w:val="Date"/>
-    <w:next w:val="BodyText"/>
+    <w:next w:val="a0"/>
     <w:qFormat/>
     <w:pPr>
       <w:keepNext/>
@@ -599,276 +1556,77 @@
       <w:jc w:val="center"/>
     </w:pPr>
   </w:style>
-  <w:style w:customStyle="1" w:styleId="Abstract" w:type="paragraph">
+  <w:style w:type="paragraph" w:customStyle="1" w:styleId="Abstract">
     <w:name w:val="Abstract"/>
-    <w:basedOn w:val="Normal"/>
-    <w:next w:val="BodyText"/>
+    <w:basedOn w:val="a"/>
+    <w:next w:val="a0"/>
     <w:qFormat/>
     <w:pPr>
       <w:keepNext/>
       <w:keepLines/>
-      <w:spacing w:after="300" w:before="300"/>
+      <w:spacing w:before="300" w:after="300"/>
     </w:pPr>
     <w:rPr>
       <w:sz w:val="20"/>
       <w:szCs w:val="20"/>
     </w:rPr>
   </w:style>
-  <w:style w:styleId="Bibliography" w:type="paragraph">
+  <w:style w:type="paragraph" w:styleId="a7">
     <w:name w:val="Bibliography"/>
-    <w:basedOn w:val="Normal"/>
-    <w:next w:val="Bibliography"/>
+    <w:basedOn w:val="a"/>
     <w:qFormat/>
-    <w:pPr/>
-    <w:rPr/>
-  </w:style>
-  <w:style w:styleId="Heading1" w:type="paragraph">
-    <w:name w:val="Heading 1"/>
-    <w:basedOn w:val="Normal"/>
-    <w:next w:val="BodyText"/>
-    <w:uiPriority w:val="9"/>
-    <w:qFormat/>
-    <w:pPr>
-      <w:keepNext/>
-      <w:keepLines/>
-      <w:spacing w:after="0" w:before="480"/>
-      <w:outlineLvl w:val="0"/>
-    </w:pPr>
-    <w:rPr>
-      <w:rFonts w:asciiTheme="majorHAnsi" w:cstheme="majorBidi" w:eastAsiaTheme="majorEastAsia" w:hAnsiTheme="majorHAnsi"/>
-      <w:b/>
-      <w:bCs/>
-      <w:color w:themeColor="accent1" w:val="4F81BD"/>
-      <w:sz w:val="32"/>
-      <w:szCs w:val="32"/>
-    </w:rPr>
-  </w:style>
-  <w:style w:styleId="Heading2" w:type="paragraph">
-    <w:name w:val="Heading 2"/>
-    <w:basedOn w:val="Normal"/>
-    <w:next w:val="BodyText"/>
+  </w:style>
+  <w:style w:type="paragraph" w:styleId="a8">
+    <w:name w:val="Block Text"/>
+    <w:basedOn w:val="a0"/>
+    <w:next w:val="a0"/>
     <w:uiPriority w:val="9"/>
     <w:unhideWhenUsed/>
     <w:qFormat/>
     <w:pPr>
-      <w:keepNext/>
-      <w:keepLines/>
-      <w:spacing w:after="0" w:before="200"/>
-      <w:outlineLvl w:val="1"/>
+      <w:spacing w:before="100" w:after="100"/>
+      <w:ind w:left="480" w:right="480"/>
     </w:pPr>
-    <w:rPr>
-      <w:rFonts w:asciiTheme="majorHAnsi" w:cstheme="majorBidi" w:eastAsiaTheme="majorEastAsia" w:hAnsiTheme="majorHAnsi"/>
-      <w:b/>
-      <w:bCs/>
-      <w:color w:themeColor="accent1" w:val="4F81BD"/>
-      <w:sz w:val="28"/>
-      <w:szCs w:val="28"/>
-    </w:rPr>
-  </w:style>
-  <w:style w:styleId="Heading3" w:type="paragraph">
-    <w:name w:val="Heading 3"/>
-    <w:basedOn w:val="Normal"/>
-    <w:next w:val="BodyText"/>
+  </w:style>
+  <w:style w:type="paragraph" w:styleId="a9">
+    <w:name w:val="footnote text"/>
+    <w:basedOn w:val="a"/>
     <w:uiPriority w:val="9"/>
     <w:unhideWhenUsed/>
     <w:qFormat/>
-    <w:pPr>
-      <w:keepNext/>
-      <w:keepLines/>
-      <w:spacing w:after="0" w:before="200"/>
-      <w:outlineLvl w:val="2"/>
-    </w:pPr>
-    <w:rPr>
-      <w:rFonts w:asciiTheme="majorHAnsi" w:cstheme="majorBidi" w:eastAsiaTheme="majorEastAsia" w:hAnsiTheme="majorHAnsi"/>
-      <w:b/>
-      <w:bCs/>
-      <w:color w:themeColor="accent1" w:val="4F81BD"/>
-      <w:sz w:val="24"/>
-      <w:szCs w:val="24"/>
-    </w:rPr>
-  </w:style>
-  <w:style w:styleId="Heading4" w:type="paragraph">
-    <w:name w:val="Heading 4"/>
-    <w:basedOn w:val="Normal"/>
-    <w:next w:val="BodyText"/>
-    <w:uiPriority w:val="9"/>
-    <w:unhideWhenUsed/>
-    <w:qFormat/>
-    <w:pPr>
-      <w:keepNext/>
-      <w:keepLines/>
-      <w:spacing w:after="0" w:before="200"/>
-      <w:outlineLvl w:val="3"/>
-    </w:pPr>
-    <w:rPr>
-      <w:rFonts w:asciiTheme="majorHAnsi" w:cstheme="majorBidi" w:eastAsiaTheme="majorEastAsia" w:hAnsiTheme="majorHAnsi"/>
-      <w:i/>
-      <w:bCs/>
-      <w:color w:themeColor="accent1" w:val="4F81BD"/>
-      <w:sz w:val="24"/>
-      <w:szCs w:val="24"/>
-    </w:rPr>
-  </w:style>
-  <w:style w:styleId="Heading5" w:type="paragraph">
-    <w:name w:val="Heading 5"/>
-    <w:basedOn w:val="Normal"/>
-    <w:next w:val="BodyText"/>
-    <w:uiPriority w:val="9"/>
-    <w:unhideWhenUsed/>
-    <w:qFormat/>
-    <w:pPr>
-      <w:keepNext/>
-      <w:keepLines/>
-      <w:spacing w:after="0" w:before="200"/>
-      <w:outlineLvl w:val="4"/>
-    </w:pPr>
-    <w:rPr>
-      <w:rFonts w:asciiTheme="majorHAnsi" w:cstheme="majorBidi" w:eastAsiaTheme="majorEastAsia" w:hAnsiTheme="majorHAnsi"/>
-      <w:iCs/>
-      <w:color w:themeColor="accent1" w:val="4F81BD"/>
-      <w:sz w:val="24"/>
-      <w:szCs w:val="24"/>
-    </w:rPr>
-  </w:style>
-  <w:style w:styleId="Heading6" w:type="paragraph">
-    <w:name w:val="Heading 6"/>
-    <w:basedOn w:val="Normal"/>
-    <w:next w:val="BodyText"/>
-    <w:uiPriority w:val="9"/>
-    <w:unhideWhenUsed/>
-    <w:qFormat/>
-    <w:pPr>
-      <w:keepNext/>
-      <w:keepLines/>
-      <w:spacing w:after="0" w:before="200"/>
-      <w:outlineLvl w:val="5"/>
-    </w:pPr>
-    <w:rPr>
-      <w:rFonts w:asciiTheme="majorHAnsi" w:cstheme="majorBidi" w:eastAsiaTheme="majorEastAsia" w:hAnsiTheme="majorHAnsi"/>
-      <w:color w:themeColor="accent1" w:val="4F81BD"/>
-      <w:sz w:val="24"/>
-      <w:szCs w:val="24"/>
-    </w:rPr>
-  </w:style>
-  <w:style w:styleId="Heading7" w:type="paragraph">
-    <w:name w:val="Heading 7"/>
-    <w:basedOn w:val="Normal"/>
-    <w:next w:val="BodyText"/>
-    <w:uiPriority w:val="9"/>
-    <w:unhideWhenUsed/>
-    <w:qFormat/>
-    <w:pPr>
-      <w:keepNext/>
-      <w:keepLines/>
-      <w:spacing w:after="0" w:before="200"/>
-      <w:outlineLvl w:val="6"/>
-    </w:pPr>
-    <w:rPr>
-      <w:rFonts w:asciiTheme="majorHAnsi" w:cstheme="majorBidi" w:eastAsiaTheme="majorEastAsia" w:hAnsiTheme="majorHAnsi"/>
-      <w:color w:themeColor="accent1" w:val="4F81BD"/>
-      <w:sz w:val="24"/>
-      <w:szCs w:val="24"/>
-    </w:rPr>
-  </w:style>
-  <w:style w:styleId="Heading8" w:type="paragraph">
-    <w:name w:val="Heading 8"/>
-    <w:basedOn w:val="Normal"/>
-    <w:next w:val="BodyText"/>
-    <w:uiPriority w:val="9"/>
-    <w:unhideWhenUsed/>
-    <w:qFormat/>
-    <w:pPr>
-      <w:keepNext/>
-      <w:keepLines/>
-      <w:spacing w:after="0" w:before="200"/>
-      <w:outlineLvl w:val="7"/>
-    </w:pPr>
-    <w:rPr>
-      <w:rFonts w:asciiTheme="majorHAnsi" w:cstheme="majorBidi" w:eastAsiaTheme="majorEastAsia" w:hAnsiTheme="majorHAnsi"/>
-      <w:color w:themeColor="accent1" w:val="4F81BD"/>
-      <w:sz w:val="24"/>
-      <w:szCs w:val="24"/>
-    </w:rPr>
-  </w:style>
-  <w:style w:styleId="Heading9" w:type="paragraph">
-    <w:name w:val="Heading 9"/>
-    <w:basedOn w:val="Normal"/>
-    <w:next w:val="BodyText"/>
-    <w:uiPriority w:val="9"/>
-    <w:unhideWhenUsed/>
-    <w:qFormat/>
-    <w:pPr>
-      <w:keepNext/>
-      <w:keepLines/>
-      <w:spacing w:after="0" w:before="200"/>
-      <w:outlineLvl w:val="8"/>
-    </w:pPr>
-    <w:rPr>
-      <w:rFonts w:asciiTheme="majorHAnsi" w:cstheme="majorBidi" w:eastAsiaTheme="majorEastAsia" w:hAnsiTheme="majorHAnsi"/>
-      <w:color w:themeColor="accent1" w:val="4F81BD"/>
-      <w:sz w:val="24"/>
-      <w:szCs w:val="24"/>
-    </w:rPr>
-  </w:style>
-  <w:style w:styleId="BlockText" w:type="paragraph">
-    <w:name w:val="Block Text"/>
-    <w:basedOn w:val="BodyText"/>
-    <w:next w:val="BodyText"/>
-    <w:uiPriority w:val="9"/>
-    <w:unhideWhenUsed/>
-    <w:qFormat/>
-    <w:pPr>
-      <w:spacing w:after="100" w:before="100"/>
-      <w:ind w:firstLine="0" w:left="480" w:right="480"/>
-    </w:pPr>
-  </w:style>
-  <w:style w:styleId="FootnoteText" w:type="paragraph">
-    <w:name w:val="Footnote Text"/>
-    <w:basedOn w:val="Normal"/>
-    <w:next w:val="FootnoteText"/>
-    <w:uiPriority w:val="9"/>
-    <w:unhideWhenUsed/>
-    <w:qFormat/>
-  </w:style>
-  <w:style w:default="1" w:styleId="DefaultParagraphFont" w:type="character">
-    <w:name w:val="Default Paragraph Font"/>
-    <w:semiHidden/>
-    <w:unhideWhenUsed/>
-  </w:style>
-  <w:style w:default="1" w:styleId="Table" w:type="table">
+  </w:style>
+  <w:style w:type="table" w:customStyle="1" w:styleId="Table">
     <w:name w:val="Table"/>
-    <w:basedOn w:val="TableNormal"/>
     <w:semiHidden/>
     <w:unhideWhenUsed/>
     <w:qFormat/>
     <w:tblPr>
-      <w:tblInd w:type="dxa" w:w="0"/>
+      <w:tblInd w:w="0" w:type="dxa"/>
       <w:tblCellMar>
-        <w:top w:type="dxa" w:w="0"/>
-        <w:left w:type="dxa" w:w="108"/>
-        <w:bottom w:type="dxa" w:w="0"/>
-        <w:right w:type="dxa" w:w="108"/>
+        <w:top w:w="0" w:type="dxa"/>
+        <w:left w:w="108" w:type="dxa"/>
+        <w:bottom w:w="0" w:type="dxa"/>
+        <w:right w:w="108" w:type="dxa"/>
       </w:tblCellMar>
     </w:tblPr>
     <w:tblStylePr w:type="firstRow">
       <w:tblPr>
         <w:jc w:val="left"/>
-        <w:tblInd w:type="dxa" w:w="0"/>
       </w:tblPr>
       <w:trPr>
         <w:jc w:val="left"/>
       </w:trPr>
       <w:tcPr>
+        <w:tcBorders>
+          <w:bottom w:val="single" w:sz="0" w:space="0" w:color="auto"/>
+        </w:tcBorders>
         <w:vAlign w:val="bottom"/>
-        <w:tcBorders>
-          <w:bottom w:val="single"/>
-        </w:tcBorders>
       </w:tcPr>
     </w:tblStylePr>
   </w:style>
-  <w:style w:customStyle="1" w:styleId="DefinitionTerm" w:type="paragraph">
+  <w:style w:type="paragraph" w:customStyle="1" w:styleId="DefinitionTerm">
     <w:name w:val="Definition Term"/>
-    <w:basedOn w:val="Normal"/>
+    <w:basedOn w:val="a"/>
     <w:next w:val="Definition"/>
     <w:pPr>
       <w:keepNext/>
@@ -879,78 +1637,79 @@
       <w:b/>
     </w:rPr>
   </w:style>
-  <w:style w:customStyle="1" w:styleId="Definition" w:type="paragraph">
+  <w:style w:type="paragraph" w:customStyle="1" w:styleId="Definition">
     <w:name w:val="Definition"/>
-    <w:basedOn w:val="Normal"/>
-  </w:style>
-  <w:style w:styleId="Caption" w:type="paragraph">
-    <w:name w:val="Caption"/>
-    <w:basedOn w:val="Normal"/>
-    <w:link w:val="BodyTextChar"/>
+    <w:basedOn w:val="a"/>
+  </w:style>
+  <w:style w:type="paragraph" w:styleId="aa">
+    <w:name w:val="caption"/>
+    <w:basedOn w:val="a"/>
+    <w:link w:val="ab"/>
     <w:pPr>
-      <w:spacing w:after="120" w:before="0"/>
+      <w:spacing w:after="120"/>
     </w:pPr>
     <w:rPr>
       <w:i/>
     </w:rPr>
   </w:style>
-  <w:style w:customStyle="1" w:styleId="TableCaption" w:type="paragraph">
+  <w:style w:type="paragraph" w:customStyle="1" w:styleId="TableCaption">
     <w:name w:val="Table Caption"/>
-    <w:basedOn w:val="Caption"/>
+    <w:basedOn w:val="aa"/>
     <w:pPr>
       <w:keepNext/>
     </w:pPr>
   </w:style>
-  <w:style w:customStyle="1" w:styleId="ImageCaption" w:type="paragraph">
+  <w:style w:type="paragraph" w:customStyle="1" w:styleId="ImageCaption">
     <w:name w:val="Image Caption"/>
-    <w:basedOn w:val="Caption"/>
-  </w:style>
-  <w:style w:customStyle="1" w:styleId="Figure" w:type="paragraph">
+    <w:basedOn w:val="aa"/>
+  </w:style>
+  <w:style w:type="paragraph" w:customStyle="1" w:styleId="Figure">
     <w:name w:val="Figure"/>
-    <w:basedOn w:val="Normal"/>
-  </w:style>
-  <w:style w:customStyle="1" w:styleId="CaptionedFigure" w:type="paragraph">
+    <w:basedOn w:val="a"/>
+  </w:style>
+  <w:style w:type="paragraph" w:customStyle="1" w:styleId="CaptionedFigure">
     <w:name w:val="Captioned Figure"/>
     <w:basedOn w:val="Figure"/>
     <w:pPr>
       <w:keepNext/>
     </w:pPr>
   </w:style>
-  <w:style w:customStyle="1" w:styleId="BodyTextChar" w:type="character">
-    <w:name w:val="Body Text Char"/>
-    <w:basedOn w:val="DefaultParagraphFont"/>
-    <w:link w:val="BodyText"/>
-  </w:style>
-  <w:style w:customStyle="1" w:styleId="VerbatimChar" w:type="character">
+  <w:style w:type="character" w:customStyle="1" w:styleId="ab">
+    <w:name w:val="题注 字符"/>
+    <w:basedOn w:val="a1"/>
+    <w:link w:val="aa"/>
+  </w:style>
+  <w:style w:type="character" w:customStyle="1" w:styleId="VerbatimChar">
     <w:name w:val="Verbatim Char"/>
-    <w:basedOn w:val="BodyTextChar"/>
-    <w:rPr>
-      <w:rFonts w:ascii="Consolas" w:hAnsi="Consolas"/>
-      <w:sz w:val="22"/>
-    </w:rPr>
-  </w:style>
-  <w:style w:customStyle="1" w:styleId="SectionNumber" w:type="character">
+    <w:basedOn w:val="ab"/>
+    <w:link w:val="SourceCode"/>
+    <w:rPr>
+      <w:rFonts w:ascii="Consolas" w:hAnsi="Consolas"/>
+      <w:sz w:val="22"/>
+    </w:rPr>
+  </w:style>
+  <w:style w:type="character" w:customStyle="1" w:styleId="SectionNumber">
     <w:name w:val="Section Number"/>
-    <w:basedOn w:val="BodyTextChar"/>
-  </w:style>
-  <w:style w:styleId="FootnoteReference" w:type="character">
-    <w:name w:val="Footnote Reference"/>
-    <w:basedOn w:val="BodyTextChar"/>
+    <w:basedOn w:val="ab"/>
+  </w:style>
+  <w:style w:type="character" w:styleId="ac">
+    <w:name w:val="footnote reference"/>
+    <w:basedOn w:val="ab"/>
     <w:rPr>
       <w:vertAlign w:val="superscript"/>
     </w:rPr>
   </w:style>
-  <w:style w:styleId="Hyperlink" w:type="character">
+  <w:style w:type="character" w:styleId="ad">
     <w:name w:val="Hyperlink"/>
-    <w:basedOn w:val="BodyTextChar"/>
-    <w:rPr>
-      <w:color w:themeColor="accent1" w:val="4F81BD"/>
-    </w:rPr>
-  </w:style>
-  <w:style w:styleId="TOCHeading" w:type="paragraph">
+    <w:basedOn w:val="ab"/>
+    <w:rPr>
+      <w:color w:val="4F81BD" w:themeColor="accent1"/>
+    </w:rPr>
+  </w:style>
+  <w:style w:type="paragraph" w:styleId="TOC">
     <w:name w:val="TOC Heading"/>
-    <w:basedOn w:val="Heading1"/>
-    <w:next w:val="BodyText"/>
+    <w:basedOn w:val="1"/>
+    <w:next w:val="a0"/>
     <w:uiPriority w:val="39"/>
     <w:unhideWhenUsed/>
     <w:qFormat/>
@@ -959,240 +1718,366 @@
       <w:outlineLvl w:val="9"/>
     </w:pPr>
     <w:rPr>
-      <w:rFonts w:asciiTheme="majorHAnsi" w:cstheme="majorBidi" w:eastAsiaTheme="majorEastAsia" w:hAnsiTheme="majorHAnsi"/>
       <w:b w:val="0"/>
       <w:bCs w:val="0"/>
-      <w:color w:themeColor="accent1" w:themeShade="BF" w:val="365F91"/>
+      <w:color w:val="365F91" w:themeColor="accent1" w:themeShade="BF"/>
     </w:rPr>
   </w:style>
   <w:style w:type="paragraph" w:customStyle="1" w:styleId="SourceCode">
     <w:name w:val="Source Code"/>
-    <w:basedOn w:val="Normal"/>
+    <w:basedOn w:val="a"/>
     <w:link w:val="VerbatimChar"/>
     <w:pPr>
-      <w:wordWrap w:val="off"/>
+      <w:wordWrap w:val="0"/>
     </w:pPr>
   </w:style>
   <w:style w:type="character" w:customStyle="1" w:styleId="KeywordTok">
     <w:name w:val="KeywordTok"/>
     <w:basedOn w:val="VerbatimChar"/>
     <w:rPr>
+      <w:rFonts w:ascii="Consolas" w:hAnsi="Consolas"/>
+      <w:b/>
       <w:color w:val="007020"/>
-      <w:b/>
+      <w:sz w:val="22"/>
     </w:rPr>
   </w:style>
   <w:style w:type="character" w:customStyle="1" w:styleId="DataTypeTok">
     <w:name w:val="DataTypeTok"/>
     <w:basedOn w:val="VerbatimChar"/>
     <w:rPr>
+      <w:rFonts w:ascii="Consolas" w:hAnsi="Consolas"/>
       <w:color w:val="902000"/>
+      <w:sz w:val="22"/>
     </w:rPr>
   </w:style>
   <w:style w:type="character" w:customStyle="1" w:styleId="DecValTok">
     <w:name w:val="DecValTok"/>
     <w:basedOn w:val="VerbatimChar"/>
     <w:rPr>
-      <w:color w:val="40a070"/>
+      <w:rFonts w:ascii="Consolas" w:hAnsi="Consolas"/>
+      <w:color w:val="40A070"/>
+      <w:sz w:val="22"/>
     </w:rPr>
   </w:style>
   <w:style w:type="character" w:customStyle="1" w:styleId="BaseNTok">
     <w:name w:val="BaseNTok"/>
     <w:basedOn w:val="VerbatimChar"/>
     <w:rPr>
-      <w:color w:val="40a070"/>
+      <w:rFonts w:ascii="Consolas" w:hAnsi="Consolas"/>
+      <w:color w:val="40A070"/>
+      <w:sz w:val="22"/>
     </w:rPr>
   </w:style>
   <w:style w:type="character" w:customStyle="1" w:styleId="FloatTok">
     <w:name w:val="FloatTok"/>
     <w:basedOn w:val="VerbatimChar"/>
     <w:rPr>
-      <w:color w:val="40a070"/>
+      <w:rFonts w:ascii="Consolas" w:hAnsi="Consolas"/>
+      <w:color w:val="40A070"/>
+      <w:sz w:val="22"/>
     </w:rPr>
   </w:style>
   <w:style w:type="character" w:customStyle="1" w:styleId="ConstantTok">
     <w:name w:val="ConstantTok"/>
     <w:basedOn w:val="VerbatimChar"/>
     <w:rPr>
+      <w:rFonts w:ascii="Consolas" w:hAnsi="Consolas"/>
       <w:color w:val="880000"/>
+      <w:sz w:val="22"/>
     </w:rPr>
   </w:style>
   <w:style w:type="character" w:customStyle="1" w:styleId="CharTok">
     <w:name w:val="CharTok"/>
     <w:basedOn w:val="VerbatimChar"/>
     <w:rPr>
-      <w:color w:val="4070a0"/>
+      <w:rFonts w:ascii="Consolas" w:hAnsi="Consolas"/>
+      <w:color w:val="4070A0"/>
+      <w:sz w:val="22"/>
     </w:rPr>
   </w:style>
   <w:style w:type="character" w:customStyle="1" w:styleId="SpecialCharTok">
     <w:name w:val="SpecialCharTok"/>
     <w:basedOn w:val="VerbatimChar"/>
     <w:rPr>
-      <w:color w:val="4070a0"/>
+      <w:rFonts w:ascii="Consolas" w:hAnsi="Consolas"/>
+      <w:color w:val="4070A0"/>
+      <w:sz w:val="22"/>
     </w:rPr>
   </w:style>
   <w:style w:type="character" w:customStyle="1" w:styleId="StringTok">
     <w:name w:val="StringTok"/>
     <w:basedOn w:val="VerbatimChar"/>
     <w:rPr>
-      <w:color w:val="4070a0"/>
+      <w:rFonts w:ascii="Consolas" w:hAnsi="Consolas"/>
+      <w:color w:val="4070A0"/>
+      <w:sz w:val="22"/>
     </w:rPr>
   </w:style>
   <w:style w:type="character" w:customStyle="1" w:styleId="VerbatimStringTok">
     <w:name w:val="VerbatimStringTok"/>
     <w:basedOn w:val="VerbatimChar"/>
     <w:rPr>
-      <w:color w:val="4070a0"/>
+      <w:rFonts w:ascii="Consolas" w:hAnsi="Consolas"/>
+      <w:color w:val="4070A0"/>
+      <w:sz w:val="22"/>
     </w:rPr>
   </w:style>
   <w:style w:type="character" w:customStyle="1" w:styleId="SpecialStringTok">
     <w:name w:val="SpecialStringTok"/>
     <w:basedOn w:val="VerbatimChar"/>
     <w:rPr>
-      <w:color w:val="bb6688"/>
+      <w:rFonts w:ascii="Consolas" w:hAnsi="Consolas"/>
+      <w:color w:val="BB6688"/>
+      <w:sz w:val="22"/>
     </w:rPr>
   </w:style>
   <w:style w:type="character" w:customStyle="1" w:styleId="ImportTok">
     <w:name w:val="ImportTok"/>
     <w:basedOn w:val="VerbatimChar"/>
-    <w:rPr/>
+    <w:rPr>
+      <w:rFonts w:ascii="Consolas" w:hAnsi="Consolas"/>
+      <w:sz w:val="22"/>
+    </w:rPr>
   </w:style>
   <w:style w:type="character" w:customStyle="1" w:styleId="CommentTok">
     <w:name w:val="CommentTok"/>
     <w:basedOn w:val="VerbatimChar"/>
     <w:rPr>
-      <w:color w:val="60a0b0"/>
+      <w:rFonts w:ascii="Consolas" w:hAnsi="Consolas"/>
       <w:i/>
+      <w:color w:val="60A0B0"/>
+      <w:sz w:val="22"/>
     </w:rPr>
   </w:style>
   <w:style w:type="character" w:customStyle="1" w:styleId="DocumentationTok">
     <w:name w:val="DocumentationTok"/>
     <w:basedOn w:val="VerbatimChar"/>
     <w:rPr>
-      <w:color w:val="ba2121"/>
+      <w:rFonts w:ascii="Consolas" w:hAnsi="Consolas"/>
       <w:i/>
+      <w:color w:val="BA2121"/>
+      <w:sz w:val="22"/>
     </w:rPr>
   </w:style>
   <w:style w:type="character" w:customStyle="1" w:styleId="AnnotationTok">
     <w:name w:val="AnnotationTok"/>
     <w:basedOn w:val="VerbatimChar"/>
     <w:rPr>
-      <w:color w:val="60a0b0"/>
+      <w:rFonts w:ascii="Consolas" w:hAnsi="Consolas"/>
       <w:b/>
       <w:i/>
+      <w:color w:val="60A0B0"/>
+      <w:sz w:val="22"/>
     </w:rPr>
   </w:style>
   <w:style w:type="character" w:customStyle="1" w:styleId="CommentVarTok">
     <w:name w:val="CommentVarTok"/>
     <w:basedOn w:val="VerbatimChar"/>
     <w:rPr>
-      <w:color w:val="60a0b0"/>
+      <w:rFonts w:ascii="Consolas" w:hAnsi="Consolas"/>
       <w:b/>
       <w:i/>
+      <w:color w:val="60A0B0"/>
+      <w:sz w:val="22"/>
     </w:rPr>
   </w:style>
   <w:style w:type="character" w:customStyle="1" w:styleId="OtherTok">
     <w:name w:val="OtherTok"/>
     <w:basedOn w:val="VerbatimChar"/>
     <w:rPr>
+      <w:rFonts w:ascii="Consolas" w:hAnsi="Consolas"/>
       <w:color w:val="007020"/>
+      <w:sz w:val="22"/>
     </w:rPr>
   </w:style>
   <w:style w:type="character" w:customStyle="1" w:styleId="FunctionTok">
     <w:name w:val="FunctionTok"/>
     <w:basedOn w:val="VerbatimChar"/>
     <w:rPr>
-      <w:color w:val="06287e"/>
+      <w:rFonts w:ascii="Consolas" w:hAnsi="Consolas"/>
+      <w:color w:val="06287E"/>
+      <w:sz w:val="22"/>
     </w:rPr>
   </w:style>
   <w:style w:type="character" w:customStyle="1" w:styleId="VariableTok">
     <w:name w:val="VariableTok"/>
     <w:basedOn w:val="VerbatimChar"/>
     <w:rPr>
-      <w:color w:val="19177c"/>
+      <w:rFonts w:ascii="Consolas" w:hAnsi="Consolas"/>
+      <w:color w:val="19177C"/>
+      <w:sz w:val="22"/>
     </w:rPr>
   </w:style>
   <w:style w:type="character" w:customStyle="1" w:styleId="ControlFlowTok">
     <w:name w:val="ControlFlowTok"/>
     <w:basedOn w:val="VerbatimChar"/>
     <w:rPr>
+      <w:rFonts w:ascii="Consolas" w:hAnsi="Consolas"/>
+      <w:b/>
       <w:color w:val="007020"/>
-      <w:b/>
+      <w:sz w:val="22"/>
     </w:rPr>
   </w:style>
   <w:style w:type="character" w:customStyle="1" w:styleId="OperatorTok">
     <w:name w:val="OperatorTok"/>
     <w:basedOn w:val="VerbatimChar"/>
     <w:rPr>
+      <w:rFonts w:ascii="Consolas" w:hAnsi="Consolas"/>
       <w:color w:val="666666"/>
+      <w:sz w:val="22"/>
     </w:rPr>
   </w:style>
   <w:style w:type="character" w:customStyle="1" w:styleId="BuiltInTok">
     <w:name w:val="BuiltInTok"/>
     <w:basedOn w:val="VerbatimChar"/>
-    <w:rPr/>
+    <w:rPr>
+      <w:rFonts w:ascii="Consolas" w:hAnsi="Consolas"/>
+      <w:sz w:val="22"/>
+    </w:rPr>
   </w:style>
   <w:style w:type="character" w:customStyle="1" w:styleId="ExtensionTok">
     <w:name w:val="ExtensionTok"/>
     <w:basedOn w:val="VerbatimChar"/>
-    <w:rPr/>
+    <w:rPr>
+      <w:rFonts w:ascii="Consolas" w:hAnsi="Consolas"/>
+      <w:sz w:val="22"/>
+    </w:rPr>
   </w:style>
   <w:style w:type="character" w:customStyle="1" w:styleId="PreprocessorTok">
     <w:name w:val="PreprocessorTok"/>
     <w:basedOn w:val="VerbatimChar"/>
     <w:rPr>
-      <w:color w:val="bc7a00"/>
+      <w:rFonts w:ascii="Consolas" w:hAnsi="Consolas"/>
+      <w:color w:val="BC7A00"/>
+      <w:sz w:val="22"/>
     </w:rPr>
   </w:style>
   <w:style w:type="character" w:customStyle="1" w:styleId="AttributeTok">
     <w:name w:val="AttributeTok"/>
     <w:basedOn w:val="VerbatimChar"/>
     <w:rPr>
-      <w:color w:val="7d9029"/>
+      <w:rFonts w:ascii="Consolas" w:hAnsi="Consolas"/>
+      <w:color w:val="7D9029"/>
+      <w:sz w:val="22"/>
     </w:rPr>
   </w:style>
   <w:style w:type="character" w:customStyle="1" w:styleId="RegionMarkerTok">
     <w:name w:val="RegionMarkerTok"/>
     <w:basedOn w:val="VerbatimChar"/>
-    <w:rPr/>
+    <w:rPr>
+      <w:rFonts w:ascii="Consolas" w:hAnsi="Consolas"/>
+      <w:sz w:val="22"/>
+    </w:rPr>
   </w:style>
   <w:style w:type="character" w:customStyle="1" w:styleId="InformationTok">
     <w:name w:val="InformationTok"/>
     <w:basedOn w:val="VerbatimChar"/>
     <w:rPr>
-      <w:color w:val="60a0b0"/>
+      <w:rFonts w:ascii="Consolas" w:hAnsi="Consolas"/>
       <w:b/>
       <w:i/>
+      <w:color w:val="60A0B0"/>
+      <w:sz w:val="22"/>
     </w:rPr>
   </w:style>
   <w:style w:type="character" w:customStyle="1" w:styleId="WarningTok">
     <w:name w:val="WarningTok"/>
     <w:basedOn w:val="VerbatimChar"/>
     <w:rPr>
-      <w:color w:val="60a0b0"/>
+      <w:rFonts w:ascii="Consolas" w:hAnsi="Consolas"/>
       <w:b/>
       <w:i/>
+      <w:color w:val="60A0B0"/>
+      <w:sz w:val="22"/>
     </w:rPr>
   </w:style>
   <w:style w:type="character" w:customStyle="1" w:styleId="AlertTok">
     <w:name w:val="AlertTok"/>
     <w:basedOn w:val="VerbatimChar"/>
     <w:rPr>
-      <w:color w:val="ff0000"/>
+      <w:rFonts w:ascii="Consolas" w:hAnsi="Consolas"/>
       <w:b/>
+      <w:color w:val="FF0000"/>
+      <w:sz w:val="22"/>
     </w:rPr>
   </w:style>
   <w:style w:type="character" w:customStyle="1" w:styleId="ErrorTok">
     <w:name w:val="ErrorTok"/>
     <w:basedOn w:val="VerbatimChar"/>
     <w:rPr>
-      <w:color w:val="ff0000"/>
+      <w:rFonts w:ascii="Consolas" w:hAnsi="Consolas"/>
       <w:b/>
+      <w:color w:val="FF0000"/>
+      <w:sz w:val="22"/>
     </w:rPr>
   </w:style>
   <w:style w:type="character" w:customStyle="1" w:styleId="NormalTok">
     <w:name w:val="NormalTok"/>
     <w:basedOn w:val="VerbatimChar"/>
-    <w:rPr/>
+    <w:rPr>
+      <w:rFonts w:ascii="Consolas" w:hAnsi="Consolas"/>
+      <w:sz w:val="22"/>
+    </w:rPr>
+  </w:style>
+  <w:style w:type="paragraph" w:styleId="ae">
+    <w:name w:val="header"/>
+    <w:basedOn w:val="a"/>
+    <w:link w:val="af"/>
+    <w:unhideWhenUsed/>
+    <w:rsid w:val="00892A9D"/>
+    <w:pPr>
+      <w:pBdr>
+        <w:bottom w:val="single" w:sz="6" w:space="1" w:color="auto"/>
+      </w:pBdr>
+      <w:tabs>
+        <w:tab w:val="center" w:pos="4153"/>
+        <w:tab w:val="right" w:pos="8306"/>
+      </w:tabs>
+      <w:snapToGrid w:val="0"/>
+      <w:jc w:val="center"/>
+    </w:pPr>
+    <w:rPr>
+      <w:sz w:val="18"/>
+      <w:szCs w:val="18"/>
+    </w:rPr>
+  </w:style>
+  <w:style w:type="character" w:customStyle="1" w:styleId="af">
+    <w:name w:val="页眉 字符"/>
+    <w:basedOn w:val="a1"/>
+    <w:link w:val="ae"/>
+    <w:rsid w:val="00892A9D"/>
+    <w:rPr>
+      <w:sz w:val="18"/>
+      <w:szCs w:val="18"/>
+    </w:rPr>
+  </w:style>
+  <w:style w:type="paragraph" w:styleId="af0">
+    <w:name w:val="footer"/>
+    <w:basedOn w:val="a"/>
+    <w:link w:val="af1"/>
+    <w:unhideWhenUsed/>
+    <w:rsid w:val="00892A9D"/>
+    <w:pPr>
+      <w:tabs>
+        <w:tab w:val="center" w:pos="4153"/>
+        <w:tab w:val="right" w:pos="8306"/>
+      </w:tabs>
+      <w:snapToGrid w:val="0"/>
+    </w:pPr>
+    <w:rPr>
+      <w:sz w:val="18"/>
+      <w:szCs w:val="18"/>
+    </w:rPr>
+  </w:style>
+  <w:style w:type="character" w:customStyle="1" w:styleId="af1">
+    <w:name w:val="页脚 字符"/>
+    <w:basedOn w:val="a1"/>
+    <w:link w:val="af0"/>
+    <w:rsid w:val="00892A9D"/>
+    <w:rPr>
+      <w:sz w:val="18"/>
+      <w:szCs w:val="18"/>
+    </w:rPr>
   </w:style>
 </w:styles>
 </file>

</xml_diff>